<commit_message>
Final commit: - Changed origin database structure - Added column IAkomoduar in table Klient - Updated data and logic for data generation in all tables for the origin database - Updated queries for dimensions and fact table in the datawarehouse - Updated the word document - Updated the schema
</commit_message>
<xml_diff>
--- a/Menaxhim Hoteli DOKUMENTIM.docx
+++ b/Menaxhim Hoteli DOKUMENTIM.docx
@@ -226,14 +226,11 @@
         <w:ind w:left="360"/>
       </w:pPr>
       <w:r>
-        <w:rPr>
-          <w:noProof/>
-        </w:rPr>
         <w:drawing>
-          <wp:inline distT="0" distB="0" distL="0" distR="0" wp14:anchorId="6B3D3EF6" wp14:editId="27A5637F">
-            <wp:extent cx="5486400" cy="4239260"/>
-            <wp:effectExtent l="0" t="0" r="0" b="2540"/>
-            <wp:docPr id="2" name="Picture 2"/>
+          <wp:inline distT="0" distB="0" distL="0" distR="0" wp14:anchorId="022DEA5B" wp14:editId="3D902F46">
+            <wp:extent cx="5486400" cy="4678045"/>
+            <wp:effectExtent l="0" t="0" r="0" b="0"/>
+            <wp:docPr id="1" name="Picture 1"/>
             <wp:cNvGraphicFramePr>
               <a:graphicFrameLocks xmlns:a="http://schemas.openxmlformats.org/drawingml/2006/main" noChangeAspect="1"/>
             </wp:cNvGraphicFramePr>
@@ -241,17 +238,11 @@
               <a:graphicData uri="http://schemas.openxmlformats.org/drawingml/2006/picture">
                 <pic:pic xmlns:pic="http://schemas.openxmlformats.org/drawingml/2006/picture">
                   <pic:nvPicPr>
-                    <pic:cNvPr id="2" name="hotel_dhoma_prenotim.png"/>
+                    <pic:cNvPr id="1" name=""/>
                     <pic:cNvPicPr/>
                   </pic:nvPicPr>
                   <pic:blipFill>
-                    <a:blip r:embed="rId7">
-                      <a:extLst>
-                        <a:ext uri="{28A0092B-C50C-407E-A947-70E740481C1C}">
-                          <a14:useLocalDpi xmlns:a14="http://schemas.microsoft.com/office/drawing/2010/main" val="0"/>
-                        </a:ext>
-                      </a:extLst>
-                    </a:blip>
+                    <a:blip r:embed="rId7"/>
                     <a:stretch>
                       <a:fillRect/>
                     </a:stretch>
@@ -259,7 +250,7 @@
                   <pic:spPr>
                     <a:xfrm>
                       <a:off x="0" y="0"/>
-                      <a:ext cx="5486400" cy="4239260"/>
+                      <a:ext cx="5486400" cy="4678045"/>
                     </a:xfrm>
                     <a:prstGeom prst="rect">
                       <a:avLst/>
@@ -359,6 +350,7 @@
         <w:pStyle w:val="Heading3"/>
       </w:pPr>
       <w:r>
+        <w:lastRenderedPageBreak/>
         <w:t>Mund te behen query per te afishuar vitet, muajte, ditet me me shume fitime.</w:t>
       </w:r>
     </w:p>
@@ -2346,7 +2338,7 @@
                 <w:sz w:val="18"/>
                 <w:szCs w:val="18"/>
               </w:rPr>
-              <w:t>PrenotimeDhomash</w:t>
+              <w:t>Akomodime</w:t>
             </w:r>
           </w:p>
         </w:tc>
@@ -2451,9 +2443,9 @@
                 <w:szCs w:val="18"/>
               </w:rPr>
               <w:drawing>
-                <wp:inline distT="0" distB="0" distL="0" distR="0" wp14:anchorId="14C8C109" wp14:editId="5E82184B">
+                <wp:inline distT="0" distB="0" distL="0" distR="0" wp14:anchorId="14C8C109" wp14:editId="0013EA74">
                   <wp:extent cx="820420" cy="575733"/>
-                  <wp:effectExtent l="0" t="12700" r="0" b="34290"/>
+                  <wp:effectExtent l="0" t="12700" r="0" b="21590"/>
                   <wp:docPr id="6" name="Diagram 6"/>
                   <wp:cNvGraphicFramePr/>
                   <a:graphic xmlns:a="http://schemas.openxmlformats.org/drawingml/2006/main">
@@ -2698,7 +2690,7 @@
                 <w:sz w:val="18"/>
                 <w:szCs w:val="18"/>
               </w:rPr>
-              <w:t>PrenotimeDhomash</w:t>
+              <w:t>Prenotim</w:t>
             </w:r>
           </w:p>
         </w:tc>
@@ -2807,15 +2799,7 @@
                 <w:sz w:val="18"/>
                 <w:szCs w:val="18"/>
               </w:rPr>
-              <w:t>i_akomoduar_</w:t>
-            </w:r>
-            <w:r>
-              <w:rPr>
-                <w:color w:val="000000" w:themeColor="text1"/>
-                <w:sz w:val="18"/>
-                <w:szCs w:val="18"/>
-              </w:rPr>
-              <w:t>burim</w:t>
+              <w:t>date_fillimi</w:t>
             </w:r>
           </w:p>
         </w:tc>
@@ -2876,7 +2860,152 @@
                 <w:sz w:val="18"/>
                 <w:szCs w:val="18"/>
               </w:rPr>
-              <w:t>IAkomoduarId</w:t>
+              <w:t>PrenotimDateFillimi</w:t>
+            </w:r>
+          </w:p>
+        </w:tc>
+        <w:tc>
+          <w:tcPr>
+            <w:tcW w:w="1601" w:type="dxa"/>
+            <w:vMerge/>
+            <w:vAlign w:val="center"/>
+          </w:tcPr>
+          <w:p>
+            <w:pPr>
+              <w:ind w:left="0"/>
+              <w:jc w:val="center"/>
+              <w:rPr>
+                <w:color w:val="000000" w:themeColor="text1"/>
+                <w:sz w:val="18"/>
+                <w:szCs w:val="18"/>
+              </w:rPr>
+            </w:pPr>
+          </w:p>
+        </w:tc>
+      </w:tr>
+      <w:tr>
+        <w:trPr>
+          <w:trHeight w:val="277"/>
+        </w:trPr>
+        <w:tc>
+          <w:tcPr>
+            <w:tcW w:w="1887" w:type="dxa"/>
+            <w:vMerge/>
+            <w:vAlign w:val="center"/>
+          </w:tcPr>
+          <w:p>
+            <w:pPr>
+              <w:ind w:left="0"/>
+              <w:jc w:val="center"/>
+              <w:rPr>
+                <w:color w:val="000000" w:themeColor="text1"/>
+                <w:sz w:val="18"/>
+                <w:szCs w:val="18"/>
+              </w:rPr>
+            </w:pPr>
+          </w:p>
+        </w:tc>
+        <w:tc>
+          <w:tcPr>
+            <w:tcW w:w="1018" w:type="dxa"/>
+            <w:vMerge/>
+            <w:vAlign w:val="center"/>
+          </w:tcPr>
+          <w:p>
+            <w:pPr>
+              <w:ind w:left="0"/>
+              <w:jc w:val="center"/>
+              <w:rPr>
+                <w:color w:val="000000" w:themeColor="text1"/>
+                <w:sz w:val="18"/>
+                <w:szCs w:val="18"/>
+              </w:rPr>
+            </w:pPr>
+          </w:p>
+        </w:tc>
+        <w:tc>
+          <w:tcPr>
+            <w:tcW w:w="1456" w:type="dxa"/>
+            <w:vAlign w:val="center"/>
+          </w:tcPr>
+          <w:p>
+            <w:pPr>
+              <w:ind w:left="0"/>
+              <w:jc w:val="center"/>
+              <w:rPr>
+                <w:color w:val="000000" w:themeColor="text1"/>
+                <w:sz w:val="18"/>
+                <w:szCs w:val="18"/>
+              </w:rPr>
+            </w:pPr>
+            <w:r>
+              <w:rPr>
+                <w:color w:val="000000" w:themeColor="text1"/>
+                <w:sz w:val="18"/>
+                <w:szCs w:val="18"/>
+              </w:rPr>
+              <w:t>i_akomoduar_burim</w:t>
+            </w:r>
+          </w:p>
+        </w:tc>
+        <w:tc>
+          <w:tcPr>
+            <w:tcW w:w="2183" w:type="dxa"/>
+            <w:vMerge/>
+            <w:vAlign w:val="center"/>
+          </w:tcPr>
+          <w:p>
+            <w:pPr>
+              <w:ind w:left="0"/>
+              <w:jc w:val="center"/>
+              <w:rPr>
+                <w:color w:val="000000" w:themeColor="text1"/>
+                <w:sz w:val="18"/>
+                <w:szCs w:val="18"/>
+              </w:rPr>
+            </w:pPr>
+          </w:p>
+        </w:tc>
+        <w:tc>
+          <w:tcPr>
+            <w:tcW w:w="1018" w:type="dxa"/>
+            <w:vMerge/>
+            <w:vAlign w:val="center"/>
+          </w:tcPr>
+          <w:p>
+            <w:pPr>
+              <w:ind w:left="0"/>
+              <w:jc w:val="center"/>
+              <w:rPr>
+                <w:color w:val="000000" w:themeColor="text1"/>
+                <w:sz w:val="18"/>
+                <w:szCs w:val="18"/>
+              </w:rPr>
+            </w:pPr>
+          </w:p>
+        </w:tc>
+        <w:tc>
+          <w:tcPr>
+            <w:tcW w:w="1457" w:type="dxa"/>
+            <w:vAlign w:val="center"/>
+          </w:tcPr>
+          <w:p>
+            <w:pPr>
+              <w:ind w:left="0"/>
+              <w:jc w:val="center"/>
+              <w:rPr>
+                <w:color w:val="000000" w:themeColor="text1"/>
+                <w:sz w:val="18"/>
+                <w:szCs w:val="18"/>
+              </w:rPr>
+            </w:pPr>
+            <w:r>
+              <w:rPr>
+                <w:color w:val="000000" w:themeColor="text1"/>
+                <w:sz w:val="18"/>
+                <w:szCs w:val="18"/>
+              </w:rPr>
+              <w:t>PrenotimId</w:t>
             </w:r>
           </w:p>
         </w:tc>
@@ -2993,7 +3122,7 @@
         <w:tc>
           <w:tcPr>
             <w:tcW w:w="1018" w:type="dxa"/>
-            <w:vMerge/>
+            <w:vMerge w:val="restart"/>
             <w:vAlign w:val="center"/>
           </w:tcPr>
           <w:p>
@@ -3006,6 +3135,14 @@
                 <w:szCs w:val="18"/>
               </w:rPr>
             </w:pPr>
+            <w:r>
+              <w:rPr>
+                <w:color w:val="000000" w:themeColor="text1"/>
+                <w:sz w:val="18"/>
+                <w:szCs w:val="18"/>
+              </w:rPr>
+              <w:t>PrenotimeDhomash</w:t>
+            </w:r>
           </w:p>
         </w:tc>
         <w:tc>
@@ -3181,6 +3318,7 @@
         <w:tc>
           <w:tcPr>
             <w:tcW w:w="1601" w:type="dxa"/>
+            <w:vMerge/>
             <w:vAlign w:val="center"/>
           </w:tcPr>
           <w:p>
@@ -3327,7 +3465,7 @@
                 <w:szCs w:val="18"/>
               </w:rPr>
               <w:drawing>
-                <wp:inline distT="0" distB="0" distL="0" distR="0" wp14:anchorId="0AAFC701" wp14:editId="1472273D">
+                <wp:inline distT="0" distB="0" distL="0" distR="0" wp14:anchorId="0AAFC701" wp14:editId="764FCCEC">
                   <wp:extent cx="820420" cy="1295400"/>
                   <wp:effectExtent l="0" t="0" r="0" b="0"/>
                   <wp:docPr id="7" name="Diagram 7"/>
@@ -3918,10 +4056,10 @@
         <w:tblLook w:val="0600" w:firstRow="0" w:lastRow="0" w:firstColumn="0" w:lastColumn="0" w:noHBand="1" w:noVBand="1"/>
       </w:tblPr>
       <w:tblGrid>
-        <w:gridCol w:w="3245"/>
-        <w:gridCol w:w="2235"/>
-        <w:gridCol w:w="1255"/>
-        <w:gridCol w:w="1895"/>
+        <w:gridCol w:w="2630"/>
+        <w:gridCol w:w="1621"/>
+        <w:gridCol w:w="2544"/>
+        <w:gridCol w:w="1835"/>
       </w:tblGrid>
       <w:tr>
         <w:trPr>
@@ -3929,7 +4067,7 @@
         </w:trPr>
         <w:tc>
           <w:tcPr>
-            <w:tcW w:w="1886" w:type="pct"/>
+            <w:tcW w:w="1880" w:type="pct"/>
             <w:vMerge w:val="restart"/>
             <w:shd w:val="clear" w:color="auto" w:fill="BF584A" w:themeFill="accent3"/>
             <w:noWrap/>
@@ -3966,7 +4104,7 @@
         </w:tc>
         <w:tc>
           <w:tcPr>
-            <w:tcW w:w="1300" w:type="pct"/>
+            <w:tcW w:w="1295" w:type="pct"/>
             <w:vMerge w:val="restart"/>
             <w:shd w:val="clear" w:color="auto" w:fill="BF584A" w:themeFill="accent3"/>
             <w:noWrap/>
@@ -4003,7 +4141,7 @@
         </w:tc>
         <w:tc>
           <w:tcPr>
-            <w:tcW w:w="1814" w:type="pct"/>
+            <w:tcW w:w="1825" w:type="pct"/>
             <w:gridSpan w:val="2"/>
             <w:shd w:val="clear" w:color="auto" w:fill="BF584A" w:themeFill="accent3"/>
             <w:noWrap/>
@@ -4045,7 +4183,7 @@
         </w:trPr>
         <w:tc>
           <w:tcPr>
-            <w:tcW w:w="1886" w:type="pct"/>
+            <w:tcW w:w="1880" w:type="pct"/>
             <w:vMerge/>
             <w:shd w:val="clear" w:color="auto" w:fill="BF584A" w:themeFill="accent3"/>
             <w:vAlign w:val="center"/>
@@ -4069,7 +4207,7 @@
         </w:tc>
         <w:tc>
           <w:tcPr>
-            <w:tcW w:w="1300" w:type="pct"/>
+            <w:tcW w:w="1295" w:type="pct"/>
             <w:vMerge/>
             <w:shd w:val="clear" w:color="auto" w:fill="BF584A" w:themeFill="accent3"/>
             <w:vAlign w:val="center"/>
@@ -4093,7 +4231,7 @@
         </w:tc>
         <w:tc>
           <w:tcPr>
-            <w:tcW w:w="711" w:type="pct"/>
+            <w:tcW w:w="727" w:type="pct"/>
             <w:shd w:val="clear" w:color="auto" w:fill="BF584A" w:themeFill="accent3"/>
             <w:noWrap/>
             <w:vAlign w:val="center"/>
@@ -4129,7 +4267,7 @@
         </w:tc>
         <w:tc>
           <w:tcPr>
-            <w:tcW w:w="1103" w:type="pct"/>
+            <w:tcW w:w="1098" w:type="pct"/>
             <w:shd w:val="clear" w:color="auto" w:fill="BF584A" w:themeFill="accent3"/>
             <w:noWrap/>
             <w:vAlign w:val="center"/>
@@ -4170,7 +4308,7 @@
         </w:trPr>
         <w:tc>
           <w:tcPr>
-            <w:tcW w:w="1886" w:type="pct"/>
+            <w:tcW w:w="1880" w:type="pct"/>
             <w:vMerge w:val="restart"/>
             <w:noWrap/>
             <w:vAlign w:val="center"/>
@@ -4196,13 +4334,13 @@
                 <w:szCs w:val="20"/>
                 <w:lang w:eastAsia="en-GB"/>
               </w:rPr>
-              <w:t>Pagesat</w:t>
+              <w:t>Fakt1</w:t>
             </w:r>
           </w:p>
         </w:tc>
         <w:tc>
           <w:tcPr>
-            <w:tcW w:w="1300" w:type="pct"/>
+            <w:tcW w:w="1295" w:type="pct"/>
             <w:noWrap/>
             <w:vAlign w:val="center"/>
             <w:hideMark/>
@@ -4233,10 +4371,9 @@
         </w:tc>
         <w:tc>
           <w:tcPr>
-            <w:tcW w:w="711" w:type="pct"/>
+            <w:tcW w:w="727" w:type="pct"/>
             <w:noWrap/>
             <w:vAlign w:val="center"/>
-            <w:hideMark/>
           </w:tcPr>
           <w:p>
             <w:pPr>
@@ -4247,10 +4384,31 @@
                 <w:color w:val="000000"/>
                 <w:sz w:val="20"/>
                 <w:szCs w:val="20"/>
-                <w:lang w:eastAsia="en-GB"/>
+                <w:lang w:val="en-AL" w:eastAsia="en-GB"/>
               </w:rPr>
             </w:pPr>
             <w:r>
+              <w:rPr>
+                <w:rFonts w:eastAsia="Times New Roman" w:cs="Calibri"/>
+                <w:color w:val="000000"/>
+                <w:sz w:val="20"/>
+                <w:szCs w:val="20"/>
+                <w:lang w:val="en-AL" w:eastAsia="en-GB"/>
+              </w:rPr>
+              <w:t>totali_vjetor_pagesat</w:t>
+            </w:r>
+          </w:p>
+        </w:tc>
+        <w:tc>
+          <w:tcPr>
+            <w:tcW w:w="1098" w:type="pct"/>
+            <w:noWrap/>
+            <w:vAlign w:val="center"/>
+          </w:tcPr>
+          <w:p>
+            <w:pPr>
+              <w:ind w:left="0"/>
+              <w:jc w:val="center"/>
               <w:rPr>
                 <w:rFonts w:eastAsia="Times New Roman" w:cs="Calibri"/>
                 <w:color w:val="000000"/>
@@ -4258,21 +4416,8 @@
                 <w:szCs w:val="20"/>
                 <w:lang w:eastAsia="en-GB"/>
               </w:rPr>
-              <w:t>max_shuma</w:t>
-            </w:r>
-          </w:p>
-        </w:tc>
-        <w:tc>
-          <w:tcPr>
-            <w:tcW w:w="1103" w:type="pct"/>
-            <w:noWrap/>
-            <w:vAlign w:val="center"/>
-            <w:hideMark/>
-          </w:tcPr>
-          <w:p>
-            <w:pPr>
-              <w:ind w:left="0"/>
-              <w:jc w:val="center"/>
+            </w:pPr>
+            <w:r>
               <w:rPr>
                 <w:rFonts w:eastAsia="Times New Roman" w:cs="Calibri"/>
                 <w:color w:val="000000"/>
@@ -4280,16 +4425,7 @@
                 <w:szCs w:val="20"/>
                 <w:lang w:eastAsia="en-GB"/>
               </w:rPr>
-            </w:pPr>
-            <w:r>
-              <w:rPr>
-                <w:rFonts w:eastAsia="Times New Roman" w:cs="Calibri"/>
-                <w:color w:val="000000"/>
-                <w:sz w:val="20"/>
-                <w:szCs w:val="20"/>
-                <w:lang w:eastAsia="en-GB"/>
-              </w:rPr>
-              <w:t>MAX</w:t>
+              <w:t>SUM</w:t>
             </w:r>
           </w:p>
         </w:tc>
@@ -4300,7 +4436,7 @@
         </w:trPr>
         <w:tc>
           <w:tcPr>
-            <w:tcW w:w="1886" w:type="pct"/>
+            <w:tcW w:w="1880" w:type="pct"/>
             <w:vMerge/>
             <w:vAlign w:val="center"/>
             <w:hideMark/>
@@ -4321,7 +4457,7 @@
         </w:tc>
         <w:tc>
           <w:tcPr>
-            <w:tcW w:w="1300" w:type="pct"/>
+            <w:tcW w:w="1295" w:type="pct"/>
             <w:noWrap/>
             <w:vAlign w:val="center"/>
             <w:hideMark/>
@@ -4335,6 +4471,121 @@
                 <w:color w:val="000000"/>
                 <w:sz w:val="20"/>
                 <w:szCs w:val="20"/>
+                <w:lang w:eastAsia="en-GB"/>
+              </w:rPr>
+            </w:pPr>
+            <w:r>
+              <w:rPr>
+                <w:rFonts w:eastAsia="Times New Roman" w:cs="Calibri"/>
+                <w:color w:val="000000"/>
+                <w:sz w:val="20"/>
+                <w:szCs w:val="20"/>
+                <w:lang w:eastAsia="en-GB"/>
+              </w:rPr>
+              <w:t>Akomodime</w:t>
+            </w:r>
+          </w:p>
+        </w:tc>
+        <w:tc>
+          <w:tcPr>
+            <w:tcW w:w="727" w:type="pct"/>
+            <w:noWrap/>
+            <w:vAlign w:val="center"/>
+          </w:tcPr>
+          <w:p>
+            <w:pPr>
+              <w:ind w:left="0"/>
+              <w:jc w:val="center"/>
+              <w:rPr>
+                <w:rFonts w:eastAsia="Times New Roman" w:cs="Calibri"/>
+                <w:color w:val="000000"/>
+                <w:sz w:val="20"/>
+                <w:szCs w:val="20"/>
+                <w:lang w:val="en-AL" w:eastAsia="en-GB"/>
+              </w:rPr>
+            </w:pPr>
+            <w:r>
+              <w:rPr>
+                <w:rFonts w:eastAsia="Times New Roman" w:cs="Calibri"/>
+                <w:color w:val="000000"/>
+                <w:sz w:val="20"/>
+                <w:szCs w:val="20"/>
+                <w:lang w:val="en-AL" w:eastAsia="en-GB"/>
+              </w:rPr>
+              <w:t>totali_vjetor_te_akomoduar</w:t>
+            </w:r>
+          </w:p>
+        </w:tc>
+        <w:tc>
+          <w:tcPr>
+            <w:tcW w:w="1098" w:type="pct"/>
+            <w:noWrap/>
+            <w:vAlign w:val="center"/>
+          </w:tcPr>
+          <w:p>
+            <w:pPr>
+              <w:ind w:left="0"/>
+              <w:jc w:val="center"/>
+              <w:rPr>
+                <w:rFonts w:eastAsia="Times New Roman" w:cs="Calibri"/>
+                <w:color w:val="000000"/>
+                <w:sz w:val="20"/>
+                <w:szCs w:val="20"/>
+                <w:lang w:eastAsia="en-GB"/>
+              </w:rPr>
+            </w:pPr>
+            <w:r>
+              <w:rPr>
+                <w:rFonts w:eastAsia="Times New Roman" w:cs="Calibri"/>
+                <w:color w:val="000000"/>
+                <w:sz w:val="20"/>
+                <w:szCs w:val="20"/>
+                <w:lang w:eastAsia="en-GB"/>
+              </w:rPr>
+              <w:t>COUNT</w:t>
+            </w:r>
+          </w:p>
+        </w:tc>
+      </w:tr>
+      <w:tr>
+        <w:trPr>
+          <w:trHeight w:val="320"/>
+        </w:trPr>
+        <w:tc>
+          <w:tcPr>
+            <w:tcW w:w="1880" w:type="pct"/>
+            <w:vMerge/>
+            <w:vAlign w:val="center"/>
+          </w:tcPr>
+          <w:p>
+            <w:pPr>
+              <w:ind w:left="0"/>
+              <w:jc w:val="center"/>
+              <w:rPr>
+                <w:rFonts w:eastAsia="Times New Roman" w:cs="Calibri"/>
+                <w:color w:val="000000"/>
+                <w:sz w:val="20"/>
+                <w:szCs w:val="20"/>
+                <w:lang w:val="en-AL" w:eastAsia="en-GB"/>
+              </w:rPr>
+            </w:pPr>
+          </w:p>
+        </w:tc>
+        <w:tc>
+          <w:tcPr>
+            <w:tcW w:w="1295" w:type="pct"/>
+            <w:noWrap/>
+            <w:vAlign w:val="center"/>
+          </w:tcPr>
+          <w:p>
+            <w:pPr>
+              <w:ind w:left="0"/>
+              <w:jc w:val="center"/>
+              <w:rPr>
+                <w:rFonts w:eastAsia="Times New Roman" w:cs="Calibri"/>
+                <w:color w:val="000000"/>
+                <w:sz w:val="20"/>
+                <w:szCs w:val="20"/>
                 <w:lang w:val="en-AL" w:eastAsia="en-GB"/>
               </w:rPr>
             </w:pPr>
@@ -4352,10 +4603,9 @@
         </w:tc>
         <w:tc>
           <w:tcPr>
-            <w:tcW w:w="711" w:type="pct"/>
+            <w:tcW w:w="727" w:type="pct"/>
             <w:noWrap/>
             <w:vAlign w:val="center"/>
-            <w:hideMark/>
           </w:tcPr>
           <w:p>
             <w:pPr>
@@ -4369,7 +4619,18 @@
                 <w:lang w:eastAsia="en-GB"/>
               </w:rPr>
             </w:pPr>
-            <w:r>
+          </w:p>
+        </w:tc>
+        <w:tc>
+          <w:tcPr>
+            <w:tcW w:w="1098" w:type="pct"/>
+            <w:noWrap/>
+            <w:vAlign w:val="center"/>
+          </w:tcPr>
+          <w:p>
+            <w:pPr>
+              <w:ind w:left="0"/>
+              <w:jc w:val="center"/>
               <w:rPr>
                 <w:rFonts w:eastAsia="Times New Roman" w:cs="Calibri"/>
                 <w:color w:val="000000"/>
@@ -4377,59 +4638,7 @@
                 <w:szCs w:val="20"/>
                 <w:lang w:eastAsia="en-GB"/>
               </w:rPr>
-              <w:t>shum</w:t>
-            </w:r>
-            <w:r>
-              <w:rPr>
-                <w:rFonts w:eastAsia="Times New Roman" w:cs="Calibri"/>
-                <w:color w:val="000000"/>
-                <w:sz w:val="20"/>
-                <w:szCs w:val="20"/>
-                <w:lang w:eastAsia="en-GB"/>
-              </w:rPr>
-              <w:t>a</w:t>
-            </w:r>
-            <w:r>
-              <w:rPr>
-                <w:rFonts w:eastAsia="Times New Roman" w:cs="Calibri"/>
-                <w:color w:val="000000"/>
-                <w:sz w:val="20"/>
-                <w:szCs w:val="20"/>
-                <w:lang w:eastAsia="en-GB"/>
-              </w:rPr>
-              <w:t>_total</w:t>
-            </w:r>
-          </w:p>
-        </w:tc>
-        <w:tc>
-          <w:tcPr>
-            <w:tcW w:w="1103" w:type="pct"/>
-            <w:noWrap/>
-            <w:vAlign w:val="center"/>
-            <w:hideMark/>
-          </w:tcPr>
-          <w:p>
-            <w:pPr>
-              <w:ind w:left="0"/>
-              <w:jc w:val="center"/>
-              <w:rPr>
-                <w:rFonts w:eastAsia="Times New Roman" w:cs="Calibri"/>
-                <w:color w:val="000000"/>
-                <w:sz w:val="20"/>
-                <w:szCs w:val="20"/>
-                <w:lang w:eastAsia="en-GB"/>
-              </w:rPr>
             </w:pPr>
-            <w:r>
-              <w:rPr>
-                <w:rFonts w:eastAsia="Times New Roman" w:cs="Calibri"/>
-                <w:color w:val="000000"/>
-                <w:sz w:val="20"/>
-                <w:szCs w:val="20"/>
-                <w:lang w:eastAsia="en-GB"/>
-              </w:rPr>
-              <w:t>SUM</w:t>
-            </w:r>
           </w:p>
         </w:tc>
       </w:tr>
@@ -5265,7 +5474,6 @@
   <w:style w:type="character" w:default="1" w:styleId="DefaultParagraphFont">
     <w:name w:val="Default Paragraph Font"/>
     <w:uiPriority w:val="1"/>
-    <w:semiHidden/>
     <w:unhideWhenUsed/>
   </w:style>
   <w:style w:type="table" w:default="1" w:styleId="TableNormal">
@@ -8801,8 +9009,52 @@
       <dgm:prSet presAssocID="{CBAA05FE-5DD7-6746-B79E-6A661312A17D}" presName="hierChild2" presStyleCnt="0"/>
       <dgm:spPr/>
     </dgm:pt>
+    <dgm:pt modelId="{5EAFCAE5-B6E3-9F4E-B228-FB451DD8F8EC}" type="pres">
+      <dgm:prSet presAssocID="{CBAA05FE-5DD7-6746-B79E-6A661312A17D}" presName="hierChild3" presStyleCnt="0"/>
+      <dgm:spPr/>
+    </dgm:pt>
+    <dgm:pt modelId="{B77F68B1-21E8-4F49-82EA-EDBF649B8943}" type="pres">
+      <dgm:prSet presAssocID="{8F26474A-E387-6D4B-97DB-B16B1A826BA9}" presName="Name101" presStyleLbl="parChTrans1D2" presStyleIdx="0" presStyleCnt="1"/>
+      <dgm:spPr/>
+    </dgm:pt>
+    <dgm:pt modelId="{BC869718-BB2A-744F-8C8A-EDCE9448284B}" type="pres">
+      <dgm:prSet presAssocID="{7F712B45-257D-E24F-A635-8B62B3B51AE9}" presName="hierRoot3" presStyleCnt="0">
+        <dgm:presLayoutVars>
+          <dgm:hierBranch val="init"/>
+        </dgm:presLayoutVars>
+      </dgm:prSet>
+      <dgm:spPr/>
+    </dgm:pt>
+    <dgm:pt modelId="{53527012-17EF-9342-BA9A-EA72BAC381F0}" type="pres">
+      <dgm:prSet presAssocID="{7F712B45-257D-E24F-A635-8B62B3B51AE9}" presName="rootComposite3" presStyleCnt="0"/>
+      <dgm:spPr/>
+    </dgm:pt>
+    <dgm:pt modelId="{5176B21D-3643-3F46-A3FF-BF45C8750FEA}" type="pres">
+      <dgm:prSet presAssocID="{7F712B45-257D-E24F-A635-8B62B3B51AE9}" presName="rootText3" presStyleLbl="alignAcc1" presStyleIdx="0" presStyleCnt="0">
+        <dgm:presLayoutVars>
+          <dgm:chPref val="3"/>
+        </dgm:presLayoutVars>
+      </dgm:prSet>
+      <dgm:spPr/>
+    </dgm:pt>
+    <dgm:pt modelId="{45FBF49E-C4DB-BC42-B6A5-BD228B77EADD}" type="pres">
+      <dgm:prSet presAssocID="{7F712B45-257D-E24F-A635-8B62B3B51AE9}" presName="topArc3" presStyleLbl="parChTrans1D1" presStyleIdx="2" presStyleCnt="6"/>
+      <dgm:spPr/>
+    </dgm:pt>
+    <dgm:pt modelId="{4BB787D2-5C73-2A40-9B09-C9AF39B610B1}" type="pres">
+      <dgm:prSet presAssocID="{7F712B45-257D-E24F-A635-8B62B3B51AE9}" presName="bottomArc3" presStyleLbl="parChTrans1D1" presStyleIdx="3" presStyleCnt="6"/>
+      <dgm:spPr/>
+    </dgm:pt>
+    <dgm:pt modelId="{A8863923-A018-6341-8049-118550A34B81}" type="pres">
+      <dgm:prSet presAssocID="{7F712B45-257D-E24F-A635-8B62B3B51AE9}" presName="topConnNode3" presStyleLbl="asst1" presStyleIdx="0" presStyleCnt="0"/>
+      <dgm:spPr/>
+    </dgm:pt>
+    <dgm:pt modelId="{BC8A4DDC-AB82-3243-938B-409AB7633423}" type="pres">
+      <dgm:prSet presAssocID="{7F712B45-257D-E24F-A635-8B62B3B51AE9}" presName="hierChild6" presStyleCnt="0"/>
+      <dgm:spPr/>
+    </dgm:pt>
     <dgm:pt modelId="{C5D16CA0-BFDE-3B42-B016-9C657DAA22B7}" type="pres">
-      <dgm:prSet presAssocID="{9CD2E9C6-16B3-3F46-9BEB-C63B1CDC4E91}" presName="Name28" presStyleLbl="parChTrans1D2" presStyleIdx="0" presStyleCnt="1"/>
+      <dgm:prSet presAssocID="{9CD2E9C6-16B3-3F46-9BEB-C63B1CDC4E91}" presName="Name28" presStyleLbl="parChTrans1D3" presStyleIdx="0" presStyleCnt="1"/>
       <dgm:spPr/>
     </dgm:pt>
     <dgm:pt modelId="{F6101612-02AC-6C42-9535-C1E8FA86CB75}" type="pres">
@@ -8826,15 +9078,15 @@
       <dgm:spPr/>
     </dgm:pt>
     <dgm:pt modelId="{48D5DE52-793F-1E44-A424-A91F4580B9D2}" type="pres">
-      <dgm:prSet presAssocID="{1A48386B-7AF5-F74D-B95B-67753ED0BF0C}" presName="topArc2" presStyleLbl="parChTrans1D1" presStyleIdx="2" presStyleCnt="6"/>
+      <dgm:prSet presAssocID="{1A48386B-7AF5-F74D-B95B-67753ED0BF0C}" presName="topArc2" presStyleLbl="parChTrans1D1" presStyleIdx="4" presStyleCnt="6"/>
       <dgm:spPr/>
     </dgm:pt>
     <dgm:pt modelId="{8D07BB06-2B89-9148-9FF4-0C9087A1E3AE}" type="pres">
-      <dgm:prSet presAssocID="{1A48386B-7AF5-F74D-B95B-67753ED0BF0C}" presName="bottomArc2" presStyleLbl="parChTrans1D1" presStyleIdx="3" presStyleCnt="6"/>
+      <dgm:prSet presAssocID="{1A48386B-7AF5-F74D-B95B-67753ED0BF0C}" presName="bottomArc2" presStyleLbl="parChTrans1D1" presStyleIdx="5" presStyleCnt="6"/>
       <dgm:spPr/>
     </dgm:pt>
     <dgm:pt modelId="{90B05862-049E-2947-8CFC-4097FA547505}" type="pres">
-      <dgm:prSet presAssocID="{1A48386B-7AF5-F74D-B95B-67753ED0BF0C}" presName="topConnNode2" presStyleLbl="node2" presStyleIdx="0" presStyleCnt="0"/>
+      <dgm:prSet presAssocID="{1A48386B-7AF5-F74D-B95B-67753ED0BF0C}" presName="topConnNode2" presStyleLbl="node3" presStyleIdx="0" presStyleCnt="0"/>
       <dgm:spPr/>
     </dgm:pt>
     <dgm:pt modelId="{FE66E02C-2759-9642-8376-7A6F6AD7F42A}" type="pres">
@@ -8845,94 +9097,50 @@
       <dgm:prSet presAssocID="{1A48386B-7AF5-F74D-B95B-67753ED0BF0C}" presName="hierChild5" presStyleCnt="0"/>
       <dgm:spPr/>
     </dgm:pt>
-    <dgm:pt modelId="{B77F68B1-21E8-4F49-82EA-EDBF649B8943}" type="pres">
-      <dgm:prSet presAssocID="{8F26474A-E387-6D4B-97DB-B16B1A826BA9}" presName="Name101" presStyleLbl="parChTrans1D3" presStyleIdx="0" presStyleCnt="1"/>
-      <dgm:spPr/>
-    </dgm:pt>
-    <dgm:pt modelId="{BC869718-BB2A-744F-8C8A-EDCE9448284B}" type="pres">
-      <dgm:prSet presAssocID="{7F712B45-257D-E24F-A635-8B62B3B51AE9}" presName="hierRoot3" presStyleCnt="0">
-        <dgm:presLayoutVars>
-          <dgm:hierBranch val="init"/>
-        </dgm:presLayoutVars>
-      </dgm:prSet>
-      <dgm:spPr/>
-    </dgm:pt>
-    <dgm:pt modelId="{53527012-17EF-9342-BA9A-EA72BAC381F0}" type="pres">
-      <dgm:prSet presAssocID="{7F712B45-257D-E24F-A635-8B62B3B51AE9}" presName="rootComposite3" presStyleCnt="0"/>
-      <dgm:spPr/>
-    </dgm:pt>
-    <dgm:pt modelId="{5176B21D-3643-3F46-A3FF-BF45C8750FEA}" type="pres">
-      <dgm:prSet presAssocID="{7F712B45-257D-E24F-A635-8B62B3B51AE9}" presName="rootText3" presStyleLbl="alignAcc1" presStyleIdx="0" presStyleCnt="0">
-        <dgm:presLayoutVars>
-          <dgm:chPref val="3"/>
-        </dgm:presLayoutVars>
-      </dgm:prSet>
-      <dgm:spPr/>
-    </dgm:pt>
-    <dgm:pt modelId="{45FBF49E-C4DB-BC42-B6A5-BD228B77EADD}" type="pres">
-      <dgm:prSet presAssocID="{7F712B45-257D-E24F-A635-8B62B3B51AE9}" presName="topArc3" presStyleLbl="parChTrans1D1" presStyleIdx="4" presStyleCnt="6"/>
-      <dgm:spPr/>
-    </dgm:pt>
-    <dgm:pt modelId="{4BB787D2-5C73-2A40-9B09-C9AF39B610B1}" type="pres">
-      <dgm:prSet presAssocID="{7F712B45-257D-E24F-A635-8B62B3B51AE9}" presName="bottomArc3" presStyleLbl="parChTrans1D1" presStyleIdx="5" presStyleCnt="6"/>
-      <dgm:spPr/>
-    </dgm:pt>
-    <dgm:pt modelId="{A8863923-A018-6341-8049-118550A34B81}" type="pres">
-      <dgm:prSet presAssocID="{7F712B45-257D-E24F-A635-8B62B3B51AE9}" presName="topConnNode3" presStyleLbl="asst2" presStyleIdx="0" presStyleCnt="0"/>
-      <dgm:spPr/>
-    </dgm:pt>
-    <dgm:pt modelId="{BC8A4DDC-AB82-3243-938B-409AB7633423}" type="pres">
-      <dgm:prSet presAssocID="{7F712B45-257D-E24F-A635-8B62B3B51AE9}" presName="hierChild6" presStyleCnt="0"/>
-      <dgm:spPr/>
-    </dgm:pt>
     <dgm:pt modelId="{FCA1EF29-C900-9D41-8D27-FD867114ECB7}" type="pres">
       <dgm:prSet presAssocID="{7F712B45-257D-E24F-A635-8B62B3B51AE9}" presName="hierChild7" presStyleCnt="0"/>
       <dgm:spPr/>
     </dgm:pt>
-    <dgm:pt modelId="{5EAFCAE5-B6E3-9F4E-B228-FB451DD8F8EC}" type="pres">
-      <dgm:prSet presAssocID="{CBAA05FE-5DD7-6746-B79E-6A661312A17D}" presName="hierChild3" presStyleCnt="0"/>
-      <dgm:spPr/>
-    </dgm:pt>
   </dgm:ptLst>
   <dgm:cxnLst>
-    <dgm:cxn modelId="{12C66903-85CE-8A46-AA32-B6DA9F271798}" type="presOf" srcId="{1A48386B-7AF5-F74D-B95B-67753ED0BF0C}" destId="{90B05862-049E-2947-8CFC-4097FA547505}" srcOrd="1" destOrd="0" presId="urn:microsoft.com/office/officeart/2008/layout/HalfCircleOrganizationChart"/>
-    <dgm:cxn modelId="{C45B8A32-20D3-CB49-9C20-35AACC03CDDC}" type="presOf" srcId="{CBAA05FE-5DD7-6746-B79E-6A661312A17D}" destId="{5D03700A-A9C7-574D-9159-A1464DF97BC5}" srcOrd="1" destOrd="0" presId="urn:microsoft.com/office/officeart/2008/layout/HalfCircleOrganizationChart"/>
+    <dgm:cxn modelId="{B9ECEA0F-E844-844E-BBA4-54414EA79627}" type="presOf" srcId="{1A48386B-7AF5-F74D-B95B-67753ED0BF0C}" destId="{90B05862-049E-2947-8CFC-4097FA547505}" srcOrd="1" destOrd="0" presId="urn:microsoft.com/office/officeart/2008/layout/HalfCircleOrganizationChart"/>
+    <dgm:cxn modelId="{9A3F3517-0772-F64A-AA38-786DFDD020C2}" type="presOf" srcId="{1A48386B-7AF5-F74D-B95B-67753ED0BF0C}" destId="{FD0C48A7-EA0E-E44C-994A-D8702822E1F7}" srcOrd="0" destOrd="0" presId="urn:microsoft.com/office/officeart/2008/layout/HalfCircleOrganizationChart"/>
     <dgm:cxn modelId="{6B747136-C77B-D441-853E-FC9FE546C7A6}" type="presOf" srcId="{70BC8F51-6A1B-8D42-B006-5219327476CD}" destId="{C936DC48-2422-0F46-8799-1E788E4425A7}" srcOrd="0" destOrd="0" presId="urn:microsoft.com/office/officeart/2008/layout/HalfCircleOrganizationChart"/>
-    <dgm:cxn modelId="{EDDE3441-D994-C848-8E6E-C6AC1F5A391A}" type="presOf" srcId="{9CD2E9C6-16B3-3F46-9BEB-C63B1CDC4E91}" destId="{C5D16CA0-BFDE-3B42-B016-9C657DAA22B7}" srcOrd="0" destOrd="0" presId="urn:microsoft.com/office/officeart/2008/layout/HalfCircleOrganizationChart"/>
-    <dgm:cxn modelId="{1A37F159-FA0E-2549-BF7E-3A78C01D1D55}" type="presOf" srcId="{8F26474A-E387-6D4B-97DB-B16B1A826BA9}" destId="{B77F68B1-21E8-4F49-82EA-EDBF649B8943}" srcOrd="0" destOrd="0" presId="urn:microsoft.com/office/officeart/2008/layout/HalfCircleOrganizationChart"/>
     <dgm:cxn modelId="{CBB96F63-B202-844C-B7EF-0F78791F0837}" srcId="{70BC8F51-6A1B-8D42-B006-5219327476CD}" destId="{CBAA05FE-5DD7-6746-B79E-6A661312A17D}" srcOrd="0" destOrd="0" parTransId="{83EFB738-526A-3447-BD17-459EAD5D075F}" sibTransId="{FDDE6135-26F6-644B-B84F-231C7B633E10}"/>
-    <dgm:cxn modelId="{B2A97F67-9A03-4A4E-B379-46DB17C8942C}" type="presOf" srcId="{CBAA05FE-5DD7-6746-B79E-6A661312A17D}" destId="{DEB9D7AC-96C6-AE4A-BF33-169DED63E983}" srcOrd="0" destOrd="0" presId="urn:microsoft.com/office/officeart/2008/layout/HalfCircleOrganizationChart"/>
-    <dgm:cxn modelId="{6F07027E-28B0-1C49-AB08-DA51F8F7732C}" type="presOf" srcId="{7F712B45-257D-E24F-A635-8B62B3B51AE9}" destId="{5176B21D-3643-3F46-A3FF-BF45C8750FEA}" srcOrd="0" destOrd="0" presId="urn:microsoft.com/office/officeart/2008/layout/HalfCircleOrganizationChart"/>
-    <dgm:cxn modelId="{26FD458F-4EDB-4145-9426-6C17CFF0D3B0}" type="presOf" srcId="{1A48386B-7AF5-F74D-B95B-67753ED0BF0C}" destId="{FD0C48A7-EA0E-E44C-994A-D8702822E1F7}" srcOrd="0" destOrd="0" presId="urn:microsoft.com/office/officeart/2008/layout/HalfCircleOrganizationChart"/>
-    <dgm:cxn modelId="{C2DA9696-B10D-D443-92BC-E61B62BA11F2}" type="presOf" srcId="{7F712B45-257D-E24F-A635-8B62B3B51AE9}" destId="{A8863923-A018-6341-8049-118550A34B81}" srcOrd="1" destOrd="0" presId="urn:microsoft.com/office/officeart/2008/layout/HalfCircleOrganizationChart"/>
-    <dgm:cxn modelId="{FFAACFC8-BB02-0F42-A643-BE110BEDF6ED}" srcId="{CBAA05FE-5DD7-6746-B79E-6A661312A17D}" destId="{1A48386B-7AF5-F74D-B95B-67753ED0BF0C}" srcOrd="0" destOrd="0" parTransId="{9CD2E9C6-16B3-3F46-9BEB-C63B1CDC4E91}" sibTransId="{11428EEE-105D-6C4E-9109-8E1F91316645}"/>
-    <dgm:cxn modelId="{739665FB-EA01-EC48-B0E0-7A2D1608C7CF}" srcId="{1A48386B-7AF5-F74D-B95B-67753ED0BF0C}" destId="{7F712B45-257D-E24F-A635-8B62B3B51AE9}" srcOrd="0" destOrd="0" parTransId="{8F26474A-E387-6D4B-97DB-B16B1A826BA9}" sibTransId="{F10AE73A-66BA-F141-BF11-2E7475DDD5E2}"/>
-    <dgm:cxn modelId="{C1792293-FF63-534D-AD35-56CEE46BC4F9}" type="presParOf" srcId="{C936DC48-2422-0F46-8799-1E788E4425A7}" destId="{087E52B8-1DBB-1641-92A2-9BD9AF79955A}" srcOrd="0" destOrd="0" presId="urn:microsoft.com/office/officeart/2008/layout/HalfCircleOrganizationChart"/>
-    <dgm:cxn modelId="{86EAC949-4230-5540-942F-FF0C18C9F667}" type="presParOf" srcId="{087E52B8-1DBB-1641-92A2-9BD9AF79955A}" destId="{7BA03F45-97EC-424C-860D-DA4735BC2FE2}" srcOrd="0" destOrd="0" presId="urn:microsoft.com/office/officeart/2008/layout/HalfCircleOrganizationChart"/>
-    <dgm:cxn modelId="{4C84BE9B-32CA-F646-9E73-8240742A5CC8}" type="presParOf" srcId="{7BA03F45-97EC-424C-860D-DA4735BC2FE2}" destId="{DEB9D7AC-96C6-AE4A-BF33-169DED63E983}" srcOrd="0" destOrd="0" presId="urn:microsoft.com/office/officeart/2008/layout/HalfCircleOrganizationChart"/>
-    <dgm:cxn modelId="{F1BD2ED1-2DEC-314B-B7AE-5519FF3E0AE6}" type="presParOf" srcId="{7BA03F45-97EC-424C-860D-DA4735BC2FE2}" destId="{8D1A39CD-59DA-E446-B518-849BB1AB51E6}" srcOrd="1" destOrd="0" presId="urn:microsoft.com/office/officeart/2008/layout/HalfCircleOrganizationChart"/>
-    <dgm:cxn modelId="{E430EADA-A8D4-D546-8C0A-58DFF37634E2}" type="presParOf" srcId="{7BA03F45-97EC-424C-860D-DA4735BC2FE2}" destId="{6CBED764-C2E2-B749-ACF3-F84F9B6C7BDE}" srcOrd="2" destOrd="0" presId="urn:microsoft.com/office/officeart/2008/layout/HalfCircleOrganizationChart"/>
-    <dgm:cxn modelId="{EC9A2321-E419-C349-97D2-3BDD684F6B43}" type="presParOf" srcId="{7BA03F45-97EC-424C-860D-DA4735BC2FE2}" destId="{5D03700A-A9C7-574D-9159-A1464DF97BC5}" srcOrd="3" destOrd="0" presId="urn:microsoft.com/office/officeart/2008/layout/HalfCircleOrganizationChart"/>
-    <dgm:cxn modelId="{55B6B0B0-D7B7-0846-87D8-4E56DBB89AB7}" type="presParOf" srcId="{087E52B8-1DBB-1641-92A2-9BD9AF79955A}" destId="{FA559A78-F56E-6C49-9D8E-61075F0B25BD}" srcOrd="1" destOrd="0" presId="urn:microsoft.com/office/officeart/2008/layout/HalfCircleOrganizationChart"/>
-    <dgm:cxn modelId="{AFA5C1B7-D67E-734D-BAFA-AD5067C93FCB}" type="presParOf" srcId="{FA559A78-F56E-6C49-9D8E-61075F0B25BD}" destId="{C5D16CA0-BFDE-3B42-B016-9C657DAA22B7}" srcOrd="0" destOrd="0" presId="urn:microsoft.com/office/officeart/2008/layout/HalfCircleOrganizationChart"/>
-    <dgm:cxn modelId="{F8B5EE9C-8B93-E34E-8532-B81317F9312F}" type="presParOf" srcId="{FA559A78-F56E-6C49-9D8E-61075F0B25BD}" destId="{F6101612-02AC-6C42-9535-C1E8FA86CB75}" srcOrd="1" destOrd="0" presId="urn:microsoft.com/office/officeart/2008/layout/HalfCircleOrganizationChart"/>
-    <dgm:cxn modelId="{238F33F7-A7DB-A74F-B87D-FDC8CBCCDF49}" type="presParOf" srcId="{F6101612-02AC-6C42-9535-C1E8FA86CB75}" destId="{670B1805-80BD-804A-B73E-79FECEEEC698}" srcOrd="0" destOrd="0" presId="urn:microsoft.com/office/officeart/2008/layout/HalfCircleOrganizationChart"/>
-    <dgm:cxn modelId="{69288A91-9B34-B847-9CCD-B8E74E5F2BDB}" type="presParOf" srcId="{670B1805-80BD-804A-B73E-79FECEEEC698}" destId="{FD0C48A7-EA0E-E44C-994A-D8702822E1F7}" srcOrd="0" destOrd="0" presId="urn:microsoft.com/office/officeart/2008/layout/HalfCircleOrganizationChart"/>
-    <dgm:cxn modelId="{FEC8A614-BED8-2A4A-B4DA-EDBC966F4766}" type="presParOf" srcId="{670B1805-80BD-804A-B73E-79FECEEEC698}" destId="{48D5DE52-793F-1E44-A424-A91F4580B9D2}" srcOrd="1" destOrd="0" presId="urn:microsoft.com/office/officeart/2008/layout/HalfCircleOrganizationChart"/>
-    <dgm:cxn modelId="{5A89EC93-27E0-9845-940C-7DA462C1D65E}" type="presParOf" srcId="{670B1805-80BD-804A-B73E-79FECEEEC698}" destId="{8D07BB06-2B89-9148-9FF4-0C9087A1E3AE}" srcOrd="2" destOrd="0" presId="urn:microsoft.com/office/officeart/2008/layout/HalfCircleOrganizationChart"/>
-    <dgm:cxn modelId="{282ED400-A58B-2B48-A199-F56DD980EDD2}" type="presParOf" srcId="{670B1805-80BD-804A-B73E-79FECEEEC698}" destId="{90B05862-049E-2947-8CFC-4097FA547505}" srcOrd="3" destOrd="0" presId="urn:microsoft.com/office/officeart/2008/layout/HalfCircleOrganizationChart"/>
-    <dgm:cxn modelId="{8A25B670-AB27-DA41-9C3A-558122DCCC49}" type="presParOf" srcId="{F6101612-02AC-6C42-9535-C1E8FA86CB75}" destId="{FE66E02C-2759-9642-8376-7A6F6AD7F42A}" srcOrd="1" destOrd="0" presId="urn:microsoft.com/office/officeart/2008/layout/HalfCircleOrganizationChart"/>
-    <dgm:cxn modelId="{B291C9DC-8482-B047-8676-BE6BEE8BFF1F}" type="presParOf" srcId="{F6101612-02AC-6C42-9535-C1E8FA86CB75}" destId="{5E3877F0-8832-B34A-A7EA-E9F0C19F8ACE}" srcOrd="2" destOrd="0" presId="urn:microsoft.com/office/officeart/2008/layout/HalfCircleOrganizationChart"/>
-    <dgm:cxn modelId="{C8966574-75FB-614C-A011-33F77FB062C6}" type="presParOf" srcId="{5E3877F0-8832-B34A-A7EA-E9F0C19F8ACE}" destId="{B77F68B1-21E8-4F49-82EA-EDBF649B8943}" srcOrd="0" destOrd="0" presId="urn:microsoft.com/office/officeart/2008/layout/HalfCircleOrganizationChart"/>
-    <dgm:cxn modelId="{96990D92-742A-7842-8A91-4B7CCB8EA0B5}" type="presParOf" srcId="{5E3877F0-8832-B34A-A7EA-E9F0C19F8ACE}" destId="{BC869718-BB2A-744F-8C8A-EDCE9448284B}" srcOrd="1" destOrd="0" presId="urn:microsoft.com/office/officeart/2008/layout/HalfCircleOrganizationChart"/>
-    <dgm:cxn modelId="{74E44CFC-9438-EF48-9787-EF2023D75D65}" type="presParOf" srcId="{BC869718-BB2A-744F-8C8A-EDCE9448284B}" destId="{53527012-17EF-9342-BA9A-EA72BAC381F0}" srcOrd="0" destOrd="0" presId="urn:microsoft.com/office/officeart/2008/layout/HalfCircleOrganizationChart"/>
-    <dgm:cxn modelId="{BEF76DBD-476D-9E48-BA5D-EA4F00A77FA5}" type="presParOf" srcId="{53527012-17EF-9342-BA9A-EA72BAC381F0}" destId="{5176B21D-3643-3F46-A3FF-BF45C8750FEA}" srcOrd="0" destOrd="0" presId="urn:microsoft.com/office/officeart/2008/layout/HalfCircleOrganizationChart"/>
-    <dgm:cxn modelId="{5D623AA5-BC7F-2C49-B963-3B033D82A703}" type="presParOf" srcId="{53527012-17EF-9342-BA9A-EA72BAC381F0}" destId="{45FBF49E-C4DB-BC42-B6A5-BD228B77EADD}" srcOrd="1" destOrd="0" presId="urn:microsoft.com/office/officeart/2008/layout/HalfCircleOrganizationChart"/>
-    <dgm:cxn modelId="{A67D783F-A601-CE4E-B64D-FF59A1685C8B}" type="presParOf" srcId="{53527012-17EF-9342-BA9A-EA72BAC381F0}" destId="{4BB787D2-5C73-2A40-9B09-C9AF39B610B1}" srcOrd="2" destOrd="0" presId="urn:microsoft.com/office/officeart/2008/layout/HalfCircleOrganizationChart"/>
-    <dgm:cxn modelId="{BF190C19-57F0-E640-A8C1-6DAA06C823EC}" type="presParOf" srcId="{53527012-17EF-9342-BA9A-EA72BAC381F0}" destId="{A8863923-A018-6341-8049-118550A34B81}" srcOrd="3" destOrd="0" presId="urn:microsoft.com/office/officeart/2008/layout/HalfCircleOrganizationChart"/>
-    <dgm:cxn modelId="{FDDD3961-B0A7-6D40-9A9E-B3408758102C}" type="presParOf" srcId="{BC869718-BB2A-744F-8C8A-EDCE9448284B}" destId="{BC8A4DDC-AB82-3243-938B-409AB7633423}" srcOrd="1" destOrd="0" presId="urn:microsoft.com/office/officeart/2008/layout/HalfCircleOrganizationChart"/>
-    <dgm:cxn modelId="{79E9DD95-14ED-124D-A5B0-AD46512D92F1}" type="presParOf" srcId="{BC869718-BB2A-744F-8C8A-EDCE9448284B}" destId="{FCA1EF29-C900-9D41-8D27-FD867114ECB7}" srcOrd="2" destOrd="0" presId="urn:microsoft.com/office/officeart/2008/layout/HalfCircleOrganizationChart"/>
-    <dgm:cxn modelId="{925181C0-6E0A-774B-BE5E-A649264254EB}" type="presParOf" srcId="{087E52B8-1DBB-1641-92A2-9BD9AF79955A}" destId="{5EAFCAE5-B6E3-9F4E-B228-FB451DD8F8EC}" srcOrd="2" destOrd="0" presId="urn:microsoft.com/office/officeart/2008/layout/HalfCircleOrganizationChart"/>
+    <dgm:cxn modelId="{E37BF866-EC19-4942-8721-353CB9728137}" type="presOf" srcId="{7F712B45-257D-E24F-A635-8B62B3B51AE9}" destId="{A8863923-A018-6341-8049-118550A34B81}" srcOrd="1" destOrd="0" presId="urn:microsoft.com/office/officeart/2008/layout/HalfCircleOrganizationChart"/>
+    <dgm:cxn modelId="{D5313B8C-438E-8E4C-B18C-A813E8550EFB}" type="presOf" srcId="{7F712B45-257D-E24F-A635-8B62B3B51AE9}" destId="{5176B21D-3643-3F46-A3FF-BF45C8750FEA}" srcOrd="0" destOrd="0" presId="urn:microsoft.com/office/officeart/2008/layout/HalfCircleOrganizationChart"/>
+    <dgm:cxn modelId="{01946EA2-099F-604D-8455-6B44FE4B28C3}" type="presOf" srcId="{CBAA05FE-5DD7-6746-B79E-6A661312A17D}" destId="{DEB9D7AC-96C6-AE4A-BF33-169DED63E983}" srcOrd="0" destOrd="0" presId="urn:microsoft.com/office/officeart/2008/layout/HalfCircleOrganizationChart"/>
+    <dgm:cxn modelId="{AFD4B0AD-B7B0-5C4D-9F8C-BD38FADDF198}" type="presOf" srcId="{8F26474A-E387-6D4B-97DB-B16B1A826BA9}" destId="{B77F68B1-21E8-4F49-82EA-EDBF649B8943}" srcOrd="0" destOrd="0" presId="urn:microsoft.com/office/officeart/2008/layout/HalfCircleOrganizationChart"/>
+    <dgm:cxn modelId="{FFAACFC8-BB02-0F42-A643-BE110BEDF6ED}" srcId="{7F712B45-257D-E24F-A635-8B62B3B51AE9}" destId="{1A48386B-7AF5-F74D-B95B-67753ED0BF0C}" srcOrd="0" destOrd="0" parTransId="{9CD2E9C6-16B3-3F46-9BEB-C63B1CDC4E91}" sibTransId="{11428EEE-105D-6C4E-9109-8E1F91316645}"/>
+    <dgm:cxn modelId="{47A45CDE-8337-5841-B8F7-2CD6E0D58AE9}" type="presOf" srcId="{CBAA05FE-5DD7-6746-B79E-6A661312A17D}" destId="{5D03700A-A9C7-574D-9159-A1464DF97BC5}" srcOrd="1" destOrd="0" presId="urn:microsoft.com/office/officeart/2008/layout/HalfCircleOrganizationChart"/>
+    <dgm:cxn modelId="{789B33E3-3921-7947-8ED1-15D268D75579}" type="presOf" srcId="{9CD2E9C6-16B3-3F46-9BEB-C63B1CDC4E91}" destId="{C5D16CA0-BFDE-3B42-B016-9C657DAA22B7}" srcOrd="0" destOrd="0" presId="urn:microsoft.com/office/officeart/2008/layout/HalfCircleOrganizationChart"/>
+    <dgm:cxn modelId="{739665FB-EA01-EC48-B0E0-7A2D1608C7CF}" srcId="{CBAA05FE-5DD7-6746-B79E-6A661312A17D}" destId="{7F712B45-257D-E24F-A635-8B62B3B51AE9}" srcOrd="0" destOrd="0" parTransId="{8F26474A-E387-6D4B-97DB-B16B1A826BA9}" sibTransId="{F10AE73A-66BA-F141-BF11-2E7475DDD5E2}"/>
+    <dgm:cxn modelId="{BA15F485-20DF-E948-9405-F48C37C46352}" type="presParOf" srcId="{C936DC48-2422-0F46-8799-1E788E4425A7}" destId="{087E52B8-1DBB-1641-92A2-9BD9AF79955A}" srcOrd="0" destOrd="0" presId="urn:microsoft.com/office/officeart/2008/layout/HalfCircleOrganizationChart"/>
+    <dgm:cxn modelId="{CC413F1B-5565-084B-BFFC-4A6AE5370C27}" type="presParOf" srcId="{087E52B8-1DBB-1641-92A2-9BD9AF79955A}" destId="{7BA03F45-97EC-424C-860D-DA4735BC2FE2}" srcOrd="0" destOrd="0" presId="urn:microsoft.com/office/officeart/2008/layout/HalfCircleOrganizationChart"/>
+    <dgm:cxn modelId="{CBB55534-8A81-3E4D-A1F3-B6D0C736934F}" type="presParOf" srcId="{7BA03F45-97EC-424C-860D-DA4735BC2FE2}" destId="{DEB9D7AC-96C6-AE4A-BF33-169DED63E983}" srcOrd="0" destOrd="0" presId="urn:microsoft.com/office/officeart/2008/layout/HalfCircleOrganizationChart"/>
+    <dgm:cxn modelId="{C686A844-BDE5-1742-AC6D-8C6F68B80D93}" type="presParOf" srcId="{7BA03F45-97EC-424C-860D-DA4735BC2FE2}" destId="{8D1A39CD-59DA-E446-B518-849BB1AB51E6}" srcOrd="1" destOrd="0" presId="urn:microsoft.com/office/officeart/2008/layout/HalfCircleOrganizationChart"/>
+    <dgm:cxn modelId="{A21E75EE-BEBC-5749-B048-82D7B2E36DC4}" type="presParOf" srcId="{7BA03F45-97EC-424C-860D-DA4735BC2FE2}" destId="{6CBED764-C2E2-B749-ACF3-F84F9B6C7BDE}" srcOrd="2" destOrd="0" presId="urn:microsoft.com/office/officeart/2008/layout/HalfCircleOrganizationChart"/>
+    <dgm:cxn modelId="{0B3AACCD-A0E1-BF45-B601-0EDD0DAF58FF}" type="presParOf" srcId="{7BA03F45-97EC-424C-860D-DA4735BC2FE2}" destId="{5D03700A-A9C7-574D-9159-A1464DF97BC5}" srcOrd="3" destOrd="0" presId="urn:microsoft.com/office/officeart/2008/layout/HalfCircleOrganizationChart"/>
+    <dgm:cxn modelId="{DC68C76F-2017-304F-B6BE-611F420330C3}" type="presParOf" srcId="{087E52B8-1DBB-1641-92A2-9BD9AF79955A}" destId="{FA559A78-F56E-6C49-9D8E-61075F0B25BD}" srcOrd="1" destOrd="0" presId="urn:microsoft.com/office/officeart/2008/layout/HalfCircleOrganizationChart"/>
+    <dgm:cxn modelId="{3732A776-004F-7144-B894-82AA70DCAB56}" type="presParOf" srcId="{087E52B8-1DBB-1641-92A2-9BD9AF79955A}" destId="{5EAFCAE5-B6E3-9F4E-B228-FB451DD8F8EC}" srcOrd="2" destOrd="0" presId="urn:microsoft.com/office/officeart/2008/layout/HalfCircleOrganizationChart"/>
+    <dgm:cxn modelId="{52DB618F-D105-7F4D-8B9D-C8AA82F6F016}" type="presParOf" srcId="{5EAFCAE5-B6E3-9F4E-B228-FB451DD8F8EC}" destId="{B77F68B1-21E8-4F49-82EA-EDBF649B8943}" srcOrd="0" destOrd="0" presId="urn:microsoft.com/office/officeart/2008/layout/HalfCircleOrganizationChart"/>
+    <dgm:cxn modelId="{B9FFAB3E-8076-9548-940A-DF9622B1D380}" type="presParOf" srcId="{5EAFCAE5-B6E3-9F4E-B228-FB451DD8F8EC}" destId="{BC869718-BB2A-744F-8C8A-EDCE9448284B}" srcOrd="1" destOrd="0" presId="urn:microsoft.com/office/officeart/2008/layout/HalfCircleOrganizationChart"/>
+    <dgm:cxn modelId="{B12160C6-AB51-2D44-A8B9-0FE0CA32936F}" type="presParOf" srcId="{BC869718-BB2A-744F-8C8A-EDCE9448284B}" destId="{53527012-17EF-9342-BA9A-EA72BAC381F0}" srcOrd="0" destOrd="0" presId="urn:microsoft.com/office/officeart/2008/layout/HalfCircleOrganizationChart"/>
+    <dgm:cxn modelId="{414D2BDB-4173-614C-B31E-C53C080A4625}" type="presParOf" srcId="{53527012-17EF-9342-BA9A-EA72BAC381F0}" destId="{5176B21D-3643-3F46-A3FF-BF45C8750FEA}" srcOrd="0" destOrd="0" presId="urn:microsoft.com/office/officeart/2008/layout/HalfCircleOrganizationChart"/>
+    <dgm:cxn modelId="{3B27F12D-9D8E-9249-AFD0-62FB7BA338B5}" type="presParOf" srcId="{53527012-17EF-9342-BA9A-EA72BAC381F0}" destId="{45FBF49E-C4DB-BC42-B6A5-BD228B77EADD}" srcOrd="1" destOrd="0" presId="urn:microsoft.com/office/officeart/2008/layout/HalfCircleOrganizationChart"/>
+    <dgm:cxn modelId="{9A0CDCB1-FF87-AC4D-B2F5-6C7BAEEE6572}" type="presParOf" srcId="{53527012-17EF-9342-BA9A-EA72BAC381F0}" destId="{4BB787D2-5C73-2A40-9B09-C9AF39B610B1}" srcOrd="2" destOrd="0" presId="urn:microsoft.com/office/officeart/2008/layout/HalfCircleOrganizationChart"/>
+    <dgm:cxn modelId="{6DB5A452-F593-1940-9A1D-D647FE18A26C}" type="presParOf" srcId="{53527012-17EF-9342-BA9A-EA72BAC381F0}" destId="{A8863923-A018-6341-8049-118550A34B81}" srcOrd="3" destOrd="0" presId="urn:microsoft.com/office/officeart/2008/layout/HalfCircleOrganizationChart"/>
+    <dgm:cxn modelId="{1A7F0C9D-FB17-534F-9C99-137DAF3685E6}" type="presParOf" srcId="{BC869718-BB2A-744F-8C8A-EDCE9448284B}" destId="{BC8A4DDC-AB82-3243-938B-409AB7633423}" srcOrd="1" destOrd="0" presId="urn:microsoft.com/office/officeart/2008/layout/HalfCircleOrganizationChart"/>
+    <dgm:cxn modelId="{DBBA6A8A-9DDD-5544-87B2-69E990ECE84D}" type="presParOf" srcId="{BC8A4DDC-AB82-3243-938B-409AB7633423}" destId="{C5D16CA0-BFDE-3B42-B016-9C657DAA22B7}" srcOrd="0" destOrd="0" presId="urn:microsoft.com/office/officeart/2008/layout/HalfCircleOrganizationChart"/>
+    <dgm:cxn modelId="{7905F4D7-FDF1-FD4E-BED0-D48870CF64C0}" type="presParOf" srcId="{BC8A4DDC-AB82-3243-938B-409AB7633423}" destId="{F6101612-02AC-6C42-9535-C1E8FA86CB75}" srcOrd="1" destOrd="0" presId="urn:microsoft.com/office/officeart/2008/layout/HalfCircleOrganizationChart"/>
+    <dgm:cxn modelId="{34155C71-21A7-0441-B16D-A7B4C674379A}" type="presParOf" srcId="{F6101612-02AC-6C42-9535-C1E8FA86CB75}" destId="{670B1805-80BD-804A-B73E-79FECEEEC698}" srcOrd="0" destOrd="0" presId="urn:microsoft.com/office/officeart/2008/layout/HalfCircleOrganizationChart"/>
+    <dgm:cxn modelId="{CC8A17A5-4031-2E41-B6F1-1154F750322B}" type="presParOf" srcId="{670B1805-80BD-804A-B73E-79FECEEEC698}" destId="{FD0C48A7-EA0E-E44C-994A-D8702822E1F7}" srcOrd="0" destOrd="0" presId="urn:microsoft.com/office/officeart/2008/layout/HalfCircleOrganizationChart"/>
+    <dgm:cxn modelId="{9F31FC2C-50E2-4146-B2F6-E200428ED7A9}" type="presParOf" srcId="{670B1805-80BD-804A-B73E-79FECEEEC698}" destId="{48D5DE52-793F-1E44-A424-A91F4580B9D2}" srcOrd="1" destOrd="0" presId="urn:microsoft.com/office/officeart/2008/layout/HalfCircleOrganizationChart"/>
+    <dgm:cxn modelId="{6958F7D4-1C5F-F447-B6EE-4BEF1EC97490}" type="presParOf" srcId="{670B1805-80BD-804A-B73E-79FECEEEC698}" destId="{8D07BB06-2B89-9148-9FF4-0C9087A1E3AE}" srcOrd="2" destOrd="0" presId="urn:microsoft.com/office/officeart/2008/layout/HalfCircleOrganizationChart"/>
+    <dgm:cxn modelId="{93C1E5D8-EDEC-BB46-831D-4518242F2EB5}" type="presParOf" srcId="{670B1805-80BD-804A-B73E-79FECEEEC698}" destId="{90B05862-049E-2947-8CFC-4097FA547505}" srcOrd="3" destOrd="0" presId="urn:microsoft.com/office/officeart/2008/layout/HalfCircleOrganizationChart"/>
+    <dgm:cxn modelId="{BFD72506-3DDB-244F-B006-F73148F433F7}" type="presParOf" srcId="{F6101612-02AC-6C42-9535-C1E8FA86CB75}" destId="{FE66E02C-2759-9642-8376-7A6F6AD7F42A}" srcOrd="1" destOrd="0" presId="urn:microsoft.com/office/officeart/2008/layout/HalfCircleOrganizationChart"/>
+    <dgm:cxn modelId="{450D5515-E3D3-294F-8D51-6B8AD09D2707}" type="presParOf" srcId="{F6101612-02AC-6C42-9535-C1E8FA86CB75}" destId="{5E3877F0-8832-B34A-A7EA-E9F0C19F8ACE}" srcOrd="2" destOrd="0" presId="urn:microsoft.com/office/officeart/2008/layout/HalfCircleOrganizationChart"/>
+    <dgm:cxn modelId="{99C77B53-DEE7-7F4D-B750-00016D9EE9BF}" type="presParOf" srcId="{BC869718-BB2A-744F-8C8A-EDCE9448284B}" destId="{FCA1EF29-C900-9D41-8D27-FD867114ECB7}" srcOrd="2" destOrd="0" presId="urn:microsoft.com/office/officeart/2008/layout/HalfCircleOrganizationChart"/>
   </dgm:cxnLst>
   <dgm:bg/>
   <dgm:whole/>
@@ -9066,42 +9274,6 @@
         </a:p>
       </dgm:t>
     </dgm:pt>
-    <dgm:pt modelId="{682BEFF4-ECF0-CB44-88D6-AD3613223355}">
-      <dgm:prSet phldrT="[Text]"/>
-      <dgm:spPr/>
-      <dgm:t>
-        <a:bodyPr/>
-        <a:lstStyle/>
-        <a:p>
-          <a:r>
-            <a:rPr lang="en-US"/>
-            <a:t>Dite</a:t>
-          </a:r>
-        </a:p>
-      </dgm:t>
-    </dgm:pt>
-    <dgm:pt modelId="{A9B8495A-60F8-2041-84AB-6D315E500D8E}" type="parTrans" cxnId="{1E9B74A0-DA73-7141-9D43-97C1F4E453C0}">
-      <dgm:prSet/>
-      <dgm:spPr/>
-      <dgm:t>
-        <a:bodyPr/>
-        <a:lstStyle/>
-        <a:p>
-          <a:endParaRPr lang="en-US"/>
-        </a:p>
-      </dgm:t>
-    </dgm:pt>
-    <dgm:pt modelId="{90BB6A09-D946-9443-BD74-3EB99E463B99}" type="sibTrans" cxnId="{1E9B74A0-DA73-7141-9D43-97C1F4E453C0}">
-      <dgm:prSet/>
-      <dgm:spPr/>
-      <dgm:t>
-        <a:bodyPr/>
-        <a:lstStyle/>
-        <a:p>
-          <a:endParaRPr lang="en-US"/>
-        </a:p>
-      </dgm:t>
-    </dgm:pt>
     <dgm:pt modelId="{C936DC48-2422-0F46-8799-1E788E4425A7}" type="pres">
       <dgm:prSet presAssocID="{70BC8F51-6A1B-8D42-B006-5219327476CD}" presName="Name0" presStyleCnt="0">
         <dgm:presLayoutVars>
@@ -9136,11 +9308,11 @@
       <dgm:spPr/>
     </dgm:pt>
     <dgm:pt modelId="{8D1A39CD-59DA-E446-B518-849BB1AB51E6}" type="pres">
-      <dgm:prSet presAssocID="{CBAA05FE-5DD7-6746-B79E-6A661312A17D}" presName="topArc1" presStyleLbl="parChTrans1D1" presStyleIdx="0" presStyleCnt="8"/>
+      <dgm:prSet presAssocID="{CBAA05FE-5DD7-6746-B79E-6A661312A17D}" presName="topArc1" presStyleLbl="parChTrans1D1" presStyleIdx="0" presStyleCnt="6"/>
       <dgm:spPr/>
     </dgm:pt>
     <dgm:pt modelId="{6CBED764-C2E2-B749-ACF3-F84F9B6C7BDE}" type="pres">
-      <dgm:prSet presAssocID="{CBAA05FE-5DD7-6746-B79E-6A661312A17D}" presName="bottomArc1" presStyleLbl="parChTrans1D1" presStyleIdx="1" presStyleCnt="8"/>
+      <dgm:prSet presAssocID="{CBAA05FE-5DD7-6746-B79E-6A661312A17D}" presName="bottomArc1" presStyleLbl="parChTrans1D1" presStyleIdx="1" presStyleCnt="6"/>
       <dgm:spPr/>
     </dgm:pt>
     <dgm:pt modelId="{5D03700A-A9C7-574D-9159-A1464DF97BC5}" type="pres">
@@ -9180,11 +9352,11 @@
       <dgm:spPr/>
     </dgm:pt>
     <dgm:pt modelId="{B5D7043B-AF68-0448-8704-4D0BF5C72370}" type="pres">
-      <dgm:prSet presAssocID="{7F712B45-257D-E24F-A635-8B62B3B51AE9}" presName="topArc3" presStyleLbl="parChTrans1D1" presStyleIdx="2" presStyleCnt="8"/>
+      <dgm:prSet presAssocID="{7F712B45-257D-E24F-A635-8B62B3B51AE9}" presName="topArc3" presStyleLbl="parChTrans1D1" presStyleIdx="2" presStyleCnt="6"/>
       <dgm:spPr/>
     </dgm:pt>
     <dgm:pt modelId="{5CC32BEC-F926-8449-B7E2-B67C13519BF0}" type="pres">
-      <dgm:prSet presAssocID="{7F712B45-257D-E24F-A635-8B62B3B51AE9}" presName="bottomArc3" presStyleLbl="parChTrans1D1" presStyleIdx="3" presStyleCnt="8"/>
+      <dgm:prSet presAssocID="{7F712B45-257D-E24F-A635-8B62B3B51AE9}" presName="bottomArc3" presStyleLbl="parChTrans1D1" presStyleIdx="3" presStyleCnt="6"/>
       <dgm:spPr/>
     </dgm:pt>
     <dgm:pt modelId="{13B5ED83-1177-0B42-8794-A98CF9E8A467}" type="pres">
@@ -9220,11 +9392,11 @@
       <dgm:spPr/>
     </dgm:pt>
     <dgm:pt modelId="{54C21FA8-3BAA-304B-9EE7-6AF123CD1E74}" type="pres">
-      <dgm:prSet presAssocID="{1A48386B-7AF5-F74D-B95B-67753ED0BF0C}" presName="topArc2" presStyleLbl="parChTrans1D1" presStyleIdx="4" presStyleCnt="8"/>
+      <dgm:prSet presAssocID="{1A48386B-7AF5-F74D-B95B-67753ED0BF0C}" presName="topArc2" presStyleLbl="parChTrans1D1" presStyleIdx="4" presStyleCnt="6"/>
       <dgm:spPr/>
     </dgm:pt>
     <dgm:pt modelId="{6512ED69-31F0-A449-9698-F35468840D57}" type="pres">
-      <dgm:prSet presAssocID="{1A48386B-7AF5-F74D-B95B-67753ED0BF0C}" presName="bottomArc2" presStyleLbl="parChTrans1D1" presStyleIdx="5" presStyleCnt="8"/>
+      <dgm:prSet presAssocID="{1A48386B-7AF5-F74D-B95B-67753ED0BF0C}" presName="bottomArc2" presStyleLbl="parChTrans1D1" presStyleIdx="5" presStyleCnt="6"/>
       <dgm:spPr/>
     </dgm:pt>
     <dgm:pt modelId="{097FC88D-7E30-2949-AA17-1348DDD9DE2E}" type="pres">
@@ -9233,50 +9405,6 @@
     </dgm:pt>
     <dgm:pt modelId="{6B2156EB-BAE5-4343-90CA-BD60C06E2305}" type="pres">
       <dgm:prSet presAssocID="{1A48386B-7AF5-F74D-B95B-67753ED0BF0C}" presName="hierChild4" presStyleCnt="0"/>
-      <dgm:spPr/>
-    </dgm:pt>
-    <dgm:pt modelId="{0F74141B-87CA-5443-B4BF-77B9C8FD60F8}" type="pres">
-      <dgm:prSet presAssocID="{A9B8495A-60F8-2041-84AB-6D315E500D8E}" presName="Name28" presStyleLbl="parChTrans1D4" presStyleIdx="0" presStyleCnt="1"/>
-      <dgm:spPr/>
-    </dgm:pt>
-    <dgm:pt modelId="{F7B003CA-784E-3F4B-9CD3-40FA070E17E0}" type="pres">
-      <dgm:prSet presAssocID="{682BEFF4-ECF0-CB44-88D6-AD3613223355}" presName="hierRoot2" presStyleCnt="0">
-        <dgm:presLayoutVars>
-          <dgm:hierBranch val="init"/>
-        </dgm:presLayoutVars>
-      </dgm:prSet>
-      <dgm:spPr/>
-    </dgm:pt>
-    <dgm:pt modelId="{625B0AF3-1B0E-E94E-817C-593B36517C50}" type="pres">
-      <dgm:prSet presAssocID="{682BEFF4-ECF0-CB44-88D6-AD3613223355}" presName="rootComposite2" presStyleCnt="0"/>
-      <dgm:spPr/>
-    </dgm:pt>
-    <dgm:pt modelId="{8D065F5E-C898-7640-BAB6-F36438967AB3}" type="pres">
-      <dgm:prSet presAssocID="{682BEFF4-ECF0-CB44-88D6-AD3613223355}" presName="rootText2" presStyleLbl="alignAcc1" presStyleIdx="0" presStyleCnt="0">
-        <dgm:presLayoutVars>
-          <dgm:chPref val="3"/>
-        </dgm:presLayoutVars>
-      </dgm:prSet>
-      <dgm:spPr/>
-    </dgm:pt>
-    <dgm:pt modelId="{99331743-C34A-A140-BEE7-6C88B0992D59}" type="pres">
-      <dgm:prSet presAssocID="{682BEFF4-ECF0-CB44-88D6-AD3613223355}" presName="topArc2" presStyleLbl="parChTrans1D1" presStyleIdx="6" presStyleCnt="8"/>
-      <dgm:spPr/>
-    </dgm:pt>
-    <dgm:pt modelId="{927702D3-1085-6644-AE79-6FC00D60EE6D}" type="pres">
-      <dgm:prSet presAssocID="{682BEFF4-ECF0-CB44-88D6-AD3613223355}" presName="bottomArc2" presStyleLbl="parChTrans1D1" presStyleIdx="7" presStyleCnt="8"/>
-      <dgm:spPr/>
-    </dgm:pt>
-    <dgm:pt modelId="{16CC85F0-F821-4648-B9EB-8BA3ECBB0920}" type="pres">
-      <dgm:prSet presAssocID="{682BEFF4-ECF0-CB44-88D6-AD3613223355}" presName="topConnNode2" presStyleLbl="node4" presStyleIdx="0" presStyleCnt="0"/>
-      <dgm:spPr/>
-    </dgm:pt>
-    <dgm:pt modelId="{54DEC10C-3C31-5A49-8B70-662F0CBAA37E}" type="pres">
-      <dgm:prSet presAssocID="{682BEFF4-ECF0-CB44-88D6-AD3613223355}" presName="hierChild4" presStyleCnt="0"/>
-      <dgm:spPr/>
-    </dgm:pt>
-    <dgm:pt modelId="{1C79634E-E5B0-1A4C-9F28-BED89E3DA10A}" type="pres">
-      <dgm:prSet presAssocID="{682BEFF4-ECF0-CB44-88D6-AD3613223355}" presName="hierChild5" presStyleCnt="0"/>
       <dgm:spPr/>
     </dgm:pt>
     <dgm:pt modelId="{8A7BF752-0909-3F43-9F16-8D412968BFBA}" type="pres">
@@ -9291,18 +9419,14 @@
   <dgm:cxnLst>
     <dgm:cxn modelId="{6B747136-C77B-D441-853E-FC9FE546C7A6}" type="presOf" srcId="{70BC8F51-6A1B-8D42-B006-5219327476CD}" destId="{C936DC48-2422-0F46-8799-1E788E4425A7}" srcOrd="0" destOrd="0" presId="urn:microsoft.com/office/officeart/2008/layout/HalfCircleOrganizationChart"/>
     <dgm:cxn modelId="{DDCDDD59-9F1D-7B4D-8D49-D24E273C152B}" type="presOf" srcId="{CBAA05FE-5DD7-6746-B79E-6A661312A17D}" destId="{DEB9D7AC-96C6-AE4A-BF33-169DED63E983}" srcOrd="0" destOrd="0" presId="urn:microsoft.com/office/officeart/2008/layout/HalfCircleOrganizationChart"/>
-    <dgm:cxn modelId="{EC1F9E5A-D96B-BA44-9C46-C50B5567C0BA}" type="presOf" srcId="{682BEFF4-ECF0-CB44-88D6-AD3613223355}" destId="{16CC85F0-F821-4648-B9EB-8BA3ECBB0920}" srcOrd="1" destOrd="0" presId="urn:microsoft.com/office/officeart/2008/layout/HalfCircleOrganizationChart"/>
     <dgm:cxn modelId="{B0BBF65D-865B-7D4E-AB2A-36E659755239}" type="presOf" srcId="{1A48386B-7AF5-F74D-B95B-67753ED0BF0C}" destId="{097FC88D-7E30-2949-AA17-1348DDD9DE2E}" srcOrd="1" destOrd="0" presId="urn:microsoft.com/office/officeart/2008/layout/HalfCircleOrganizationChart"/>
     <dgm:cxn modelId="{CBB96F63-B202-844C-B7EF-0F78791F0837}" srcId="{70BC8F51-6A1B-8D42-B006-5219327476CD}" destId="{CBAA05FE-5DD7-6746-B79E-6A661312A17D}" srcOrd="0" destOrd="0" parTransId="{83EFB738-526A-3447-BD17-459EAD5D075F}" sibTransId="{FDDE6135-26F6-644B-B84F-231C7B633E10}"/>
     <dgm:cxn modelId="{8AD6A468-2107-4D45-8AD4-BD7C7483D56A}" type="presOf" srcId="{7F712B45-257D-E24F-A635-8B62B3B51AE9}" destId="{13B5ED83-1177-0B42-8794-A98CF9E8A467}" srcOrd="1" destOrd="0" presId="urn:microsoft.com/office/officeart/2008/layout/HalfCircleOrganizationChart"/>
     <dgm:cxn modelId="{5E1BFC6A-3E08-B446-B158-FAD57DC563E0}" type="presOf" srcId="{9CD2E9C6-16B3-3F46-9BEB-C63B1CDC4E91}" destId="{A50BD154-61D8-2343-B40C-5760CEE87C65}" srcOrd="0" destOrd="0" presId="urn:microsoft.com/office/officeart/2008/layout/HalfCircleOrganizationChart"/>
     <dgm:cxn modelId="{96FC3A76-542C-E348-94E2-8337C3064382}" type="presOf" srcId="{8F26474A-E387-6D4B-97DB-B16B1A826BA9}" destId="{31C81085-C453-A948-8A94-6EF5857CF891}" srcOrd="0" destOrd="0" presId="urn:microsoft.com/office/officeart/2008/layout/HalfCircleOrganizationChart"/>
     <dgm:cxn modelId="{4FFF6978-95F9-3147-B6F1-40570FF4A32C}" type="presOf" srcId="{7F712B45-257D-E24F-A635-8B62B3B51AE9}" destId="{912FA9CA-B48C-CA4F-8F2F-47ABCA8DB02C}" srcOrd="0" destOrd="0" presId="urn:microsoft.com/office/officeart/2008/layout/HalfCircleOrganizationChart"/>
-    <dgm:cxn modelId="{1E9B74A0-DA73-7141-9D43-97C1F4E453C0}" srcId="{1A48386B-7AF5-F74D-B95B-67753ED0BF0C}" destId="{682BEFF4-ECF0-CB44-88D6-AD3613223355}" srcOrd="0" destOrd="0" parTransId="{A9B8495A-60F8-2041-84AB-6D315E500D8E}" sibTransId="{90BB6A09-D946-9443-BD74-3EB99E463B99}"/>
     <dgm:cxn modelId="{CD86EBAE-E587-4549-AFBE-E9AF93BC344A}" type="presOf" srcId="{CBAA05FE-5DD7-6746-B79E-6A661312A17D}" destId="{5D03700A-A9C7-574D-9159-A1464DF97BC5}" srcOrd="1" destOrd="0" presId="urn:microsoft.com/office/officeart/2008/layout/HalfCircleOrganizationChart"/>
-    <dgm:cxn modelId="{223391C5-AB77-5640-952B-2A9711460F42}" type="presOf" srcId="{A9B8495A-60F8-2041-84AB-6D315E500D8E}" destId="{0F74141B-87CA-5443-B4BF-77B9C8FD60F8}" srcOrd="0" destOrd="0" presId="urn:microsoft.com/office/officeart/2008/layout/HalfCircleOrganizationChart"/>
     <dgm:cxn modelId="{FFAACFC8-BB02-0F42-A643-BE110BEDF6ED}" srcId="{7F712B45-257D-E24F-A635-8B62B3B51AE9}" destId="{1A48386B-7AF5-F74D-B95B-67753ED0BF0C}" srcOrd="0" destOrd="0" parTransId="{9CD2E9C6-16B3-3F46-9BEB-C63B1CDC4E91}" sibTransId="{11428EEE-105D-6C4E-9109-8E1F91316645}"/>
-    <dgm:cxn modelId="{DC87EBE7-308F-C149-83AA-8D1D23664823}" type="presOf" srcId="{682BEFF4-ECF0-CB44-88D6-AD3613223355}" destId="{8D065F5E-C898-7640-BAB6-F36438967AB3}" srcOrd="0" destOrd="0" presId="urn:microsoft.com/office/officeart/2008/layout/HalfCircleOrganizationChart"/>
     <dgm:cxn modelId="{0E5F0DF5-8826-7641-865D-4DD4010915F0}" type="presOf" srcId="{1A48386B-7AF5-F74D-B95B-67753ED0BF0C}" destId="{B30F9358-05E0-854C-81E5-7D55ED8D7045}" srcOrd="0" destOrd="0" presId="urn:microsoft.com/office/officeart/2008/layout/HalfCircleOrganizationChart"/>
     <dgm:cxn modelId="{739665FB-EA01-EC48-B0E0-7A2D1608C7CF}" srcId="{CBAA05FE-5DD7-6746-B79E-6A661312A17D}" destId="{7F712B45-257D-E24F-A635-8B62B3B51AE9}" srcOrd="0" destOrd="0" parTransId="{8F26474A-E387-6D4B-97DB-B16B1A826BA9}" sibTransId="{F10AE73A-66BA-F141-BF11-2E7475DDD5E2}"/>
     <dgm:cxn modelId="{CAE9BE4E-A122-E94D-A370-CDD51C27BF4F}" type="presParOf" srcId="{C936DC48-2422-0F46-8799-1E788E4425A7}" destId="{087E52B8-1DBB-1641-92A2-9BD9AF79955A}" srcOrd="0" destOrd="0" presId="urn:microsoft.com/office/officeart/2008/layout/HalfCircleOrganizationChart"/>
@@ -9329,15 +9453,6 @@
     <dgm:cxn modelId="{C3CDE9E8-B4C3-1541-A32A-27C186FF37D3}" type="presParOf" srcId="{5EE0BA52-C377-B14C-95B6-5F51D5FF2567}" destId="{6512ED69-31F0-A449-9698-F35468840D57}" srcOrd="2" destOrd="0" presId="urn:microsoft.com/office/officeart/2008/layout/HalfCircleOrganizationChart"/>
     <dgm:cxn modelId="{9EDE7BE3-8E23-CA4C-AE7A-D8475D0157E1}" type="presParOf" srcId="{5EE0BA52-C377-B14C-95B6-5F51D5FF2567}" destId="{097FC88D-7E30-2949-AA17-1348DDD9DE2E}" srcOrd="3" destOrd="0" presId="urn:microsoft.com/office/officeart/2008/layout/HalfCircleOrganizationChart"/>
     <dgm:cxn modelId="{5C4E245E-C042-0A4F-818A-7945E0CCEACA}" type="presParOf" srcId="{82DCC87D-5234-0943-BD55-3E907A0BAC3C}" destId="{6B2156EB-BAE5-4343-90CA-BD60C06E2305}" srcOrd="1" destOrd="0" presId="urn:microsoft.com/office/officeart/2008/layout/HalfCircleOrganizationChart"/>
-    <dgm:cxn modelId="{10679F44-DECF-D64C-9815-46EC91E288D7}" type="presParOf" srcId="{6B2156EB-BAE5-4343-90CA-BD60C06E2305}" destId="{0F74141B-87CA-5443-B4BF-77B9C8FD60F8}" srcOrd="0" destOrd="0" presId="urn:microsoft.com/office/officeart/2008/layout/HalfCircleOrganizationChart"/>
-    <dgm:cxn modelId="{7C95E124-1A97-154F-9574-4EDD91064CF3}" type="presParOf" srcId="{6B2156EB-BAE5-4343-90CA-BD60C06E2305}" destId="{F7B003CA-784E-3F4B-9CD3-40FA070E17E0}" srcOrd="1" destOrd="0" presId="urn:microsoft.com/office/officeart/2008/layout/HalfCircleOrganizationChart"/>
-    <dgm:cxn modelId="{D2B454F2-1D2D-BA4F-BDB1-184F6CBF1853}" type="presParOf" srcId="{F7B003CA-784E-3F4B-9CD3-40FA070E17E0}" destId="{625B0AF3-1B0E-E94E-817C-593B36517C50}" srcOrd="0" destOrd="0" presId="urn:microsoft.com/office/officeart/2008/layout/HalfCircleOrganizationChart"/>
-    <dgm:cxn modelId="{A750CC9A-BF29-AF4A-A3EA-004A33EE453B}" type="presParOf" srcId="{625B0AF3-1B0E-E94E-817C-593B36517C50}" destId="{8D065F5E-C898-7640-BAB6-F36438967AB3}" srcOrd="0" destOrd="0" presId="urn:microsoft.com/office/officeart/2008/layout/HalfCircleOrganizationChart"/>
-    <dgm:cxn modelId="{E171F36A-4E05-AB4A-89AC-8F22DF00B882}" type="presParOf" srcId="{625B0AF3-1B0E-E94E-817C-593B36517C50}" destId="{99331743-C34A-A140-BEE7-6C88B0992D59}" srcOrd="1" destOrd="0" presId="urn:microsoft.com/office/officeart/2008/layout/HalfCircleOrganizationChart"/>
-    <dgm:cxn modelId="{5EDD27E3-6DB0-984C-A655-5FD6EAC00348}" type="presParOf" srcId="{625B0AF3-1B0E-E94E-817C-593B36517C50}" destId="{927702D3-1085-6644-AE79-6FC00D60EE6D}" srcOrd="2" destOrd="0" presId="urn:microsoft.com/office/officeart/2008/layout/HalfCircleOrganizationChart"/>
-    <dgm:cxn modelId="{16A3C715-EDC4-FF43-8C25-1C5F01365B06}" type="presParOf" srcId="{625B0AF3-1B0E-E94E-817C-593B36517C50}" destId="{16CC85F0-F821-4648-B9EB-8BA3ECBB0920}" srcOrd="3" destOrd="0" presId="urn:microsoft.com/office/officeart/2008/layout/HalfCircleOrganizationChart"/>
-    <dgm:cxn modelId="{87D0B2C9-FF13-F743-ADAE-BCC78C594496}" type="presParOf" srcId="{F7B003CA-784E-3F4B-9CD3-40FA070E17E0}" destId="{54DEC10C-3C31-5A49-8B70-662F0CBAA37E}" srcOrd="1" destOrd="0" presId="urn:microsoft.com/office/officeart/2008/layout/HalfCircleOrganizationChart"/>
-    <dgm:cxn modelId="{9B00B886-6E24-4849-96F5-8F39F4B153DB}" type="presParOf" srcId="{F7B003CA-784E-3F4B-9CD3-40FA070E17E0}" destId="{1C79634E-E5B0-1A4C-9F28-BED89E3DA10A}" srcOrd="2" destOrd="0" presId="urn:microsoft.com/office/officeart/2008/layout/HalfCircleOrganizationChart"/>
     <dgm:cxn modelId="{CD59E425-0525-3441-B57E-2E36AD56480B}" type="presParOf" srcId="{82DCC87D-5234-0943-BD55-3E907A0BAC3C}" destId="{8A7BF752-0909-3F43-9F16-8D412968BFBA}" srcOrd="2" destOrd="0" presId="urn:microsoft.com/office/officeart/2008/layout/HalfCircleOrganizationChart"/>
     <dgm:cxn modelId="{6F63A5BE-D188-2140-8F4F-84A1DF0EECC4}" type="presParOf" srcId="{38BF231F-B75F-F546-8D10-A2578715A351}" destId="{F6A2D618-DECC-8B4F-BBF4-D505081D9E93}" srcOrd="2" destOrd="0" presId="urn:microsoft.com/office/officeart/2008/layout/HalfCircleOrganizationChart"/>
   </dgm:cxnLst>
@@ -10157,15 +10272,15 @@
       <dsp:cNvGrpSpPr/>
     </dsp:nvGrpSpPr>
     <dsp:grpSpPr/>
-    <dsp:sp modelId="{B77F68B1-21E8-4F49-82EA-EDBF649B8943}">
+    <dsp:sp modelId="{C5D16CA0-BFDE-3B42-B016-9C657DAA22B7}">
       <dsp:nvSpPr>
         <dsp:cNvPr id="0" name=""/>
         <dsp:cNvSpPr/>
       </dsp:nvSpPr>
       <dsp:spPr>
         <a:xfrm>
-          <a:off x="376522" y="316796"/>
-          <a:ext cx="124269" cy="91440"/>
+          <a:off x="222308" y="316796"/>
+          <a:ext cx="137744" cy="91440"/>
         </a:xfrm>
         <a:custGeom>
           <a:avLst/>
@@ -10176,13 +10291,13 @@
           <a:pathLst>
             <a:path>
               <a:moveTo>
-                <a:pt x="124269" y="45720"/>
+                <a:pt x="0" y="45720"/>
               </a:moveTo>
               <a:lnTo>
-                <a:pt x="124269" y="135553"/>
+                <a:pt x="0" y="135553"/>
               </a:lnTo>
               <a:lnTo>
-                <a:pt x="0" y="135553"/>
+                <a:pt x="137744" y="135553"/>
               </a:lnTo>
             </a:path>
           </a:pathLst>
@@ -10216,15 +10331,15 @@
         <a:fontRef idx="minor"/>
       </dsp:style>
     </dsp:sp>
-    <dsp:sp modelId="{C5D16CA0-BFDE-3B42-B016-9C657DAA22B7}">
+    <dsp:sp modelId="{B77F68B1-21E8-4F49-82EA-EDBF649B8943}">
       <dsp:nvSpPr>
         <dsp:cNvPr id="0" name=""/>
         <dsp:cNvSpPr/>
       </dsp:nvSpPr>
       <dsp:spPr>
         <a:xfrm>
-          <a:off x="455072" y="104190"/>
-          <a:ext cx="91440" cy="91440"/>
+          <a:off x="279202" y="104190"/>
+          <a:ext cx="318909" cy="91440"/>
         </a:xfrm>
         <a:custGeom>
           <a:avLst/>
@@ -10235,10 +10350,13 @@
           <a:pathLst>
             <a:path>
               <a:moveTo>
-                <a:pt x="45720" y="45720"/>
+                <a:pt x="318909" y="45720"/>
               </a:moveTo>
               <a:lnTo>
-                <a:pt x="45720" y="108603"/>
+                <a:pt x="318909" y="135553"/>
+              </a:lnTo>
+              <a:lnTo>
+                <a:pt x="0" y="135553"/>
               </a:lnTo>
             </a:path>
           </a:pathLst>
@@ -10279,7 +10397,7 @@
       </dsp:nvSpPr>
       <dsp:spPr>
         <a:xfrm>
-          <a:off x="425930" y="187"/>
+          <a:off x="523250" y="187"/>
           <a:ext cx="149722" cy="149722"/>
         </a:xfrm>
         <a:prstGeom prst="arc">
@@ -10324,7 +10442,7 @@
       </dsp:nvSpPr>
       <dsp:spPr>
         <a:xfrm>
-          <a:off x="425930" y="187"/>
+          <a:off x="523250" y="187"/>
           <a:ext cx="149722" cy="149722"/>
         </a:xfrm>
         <a:prstGeom prst="arc">
@@ -10369,7 +10487,7 @@
       </dsp:nvSpPr>
       <dsp:spPr>
         <a:xfrm>
-          <a:off x="351069" y="27137"/>
+          <a:off x="448389" y="27137"/>
           <a:ext cx="299445" cy="95822"/>
         </a:xfrm>
         <a:prstGeom prst="rect">
@@ -10421,7 +10539,160 @@
         </a:p>
       </dsp:txBody>
       <dsp:txXfrm>
-        <a:off x="351069" y="27137"/>
+        <a:off x="448389" y="27137"/>
+        <a:ext cx="299445" cy="95822"/>
+      </dsp:txXfrm>
+    </dsp:sp>
+    <dsp:sp modelId="{45FBF49E-C4DB-BC42-B6A5-BD228B77EADD}">
+      <dsp:nvSpPr>
+        <dsp:cNvPr id="0" name=""/>
+        <dsp:cNvSpPr/>
+      </dsp:nvSpPr>
+      <dsp:spPr>
+        <a:xfrm>
+          <a:off x="147446" y="212793"/>
+          <a:ext cx="149722" cy="149722"/>
+        </a:xfrm>
+        <a:prstGeom prst="arc">
+          <a:avLst>
+            <a:gd name="adj1" fmla="val 13200000"/>
+            <a:gd name="adj2" fmla="val 19200000"/>
+          </a:avLst>
+        </a:prstGeom>
+        <a:noFill/>
+        <a:ln w="6350" cap="flat" cmpd="sng" algn="ctr">
+          <a:solidFill>
+            <a:schemeClr val="accent1">
+              <a:shade val="60000"/>
+              <a:hueOff val="0"/>
+              <a:satOff val="0"/>
+              <a:lumOff val="0"/>
+              <a:alphaOff val="0"/>
+            </a:schemeClr>
+          </a:solidFill>
+          <a:prstDash val="solid"/>
+          <a:miter lim="800000"/>
+        </a:ln>
+        <a:effectLst/>
+      </dsp:spPr>
+      <dsp:style>
+        <a:lnRef idx="1">
+          <a:scrgbClr r="0" g="0" b="0"/>
+        </a:lnRef>
+        <a:fillRef idx="0">
+          <a:scrgbClr r="0" g="0" b="0"/>
+        </a:fillRef>
+        <a:effectRef idx="0">
+          <a:scrgbClr r="0" g="0" b="0"/>
+        </a:effectRef>
+        <a:fontRef idx="minor"/>
+      </dsp:style>
+    </dsp:sp>
+    <dsp:sp modelId="{4BB787D2-5C73-2A40-9B09-C9AF39B610B1}">
+      <dsp:nvSpPr>
+        <dsp:cNvPr id="0" name=""/>
+        <dsp:cNvSpPr/>
+      </dsp:nvSpPr>
+      <dsp:spPr>
+        <a:xfrm>
+          <a:off x="147446" y="212793"/>
+          <a:ext cx="149722" cy="149722"/>
+        </a:xfrm>
+        <a:prstGeom prst="arc">
+          <a:avLst>
+            <a:gd name="adj1" fmla="val 2400000"/>
+            <a:gd name="adj2" fmla="val 8400000"/>
+          </a:avLst>
+        </a:prstGeom>
+        <a:noFill/>
+        <a:ln w="6350" cap="flat" cmpd="sng" algn="ctr">
+          <a:solidFill>
+            <a:schemeClr val="accent1">
+              <a:shade val="60000"/>
+              <a:hueOff val="0"/>
+              <a:satOff val="0"/>
+              <a:lumOff val="0"/>
+              <a:alphaOff val="0"/>
+            </a:schemeClr>
+          </a:solidFill>
+          <a:prstDash val="solid"/>
+          <a:miter lim="800000"/>
+        </a:ln>
+        <a:effectLst/>
+      </dsp:spPr>
+      <dsp:style>
+        <a:lnRef idx="1">
+          <a:scrgbClr r="0" g="0" b="0"/>
+        </a:lnRef>
+        <a:fillRef idx="0">
+          <a:scrgbClr r="0" g="0" b="0"/>
+        </a:fillRef>
+        <a:effectRef idx="0">
+          <a:scrgbClr r="0" g="0" b="0"/>
+        </a:effectRef>
+        <a:fontRef idx="minor"/>
+      </dsp:style>
+    </dsp:sp>
+    <dsp:sp modelId="{5176B21D-3643-3F46-A3FF-BF45C8750FEA}">
+      <dsp:nvSpPr>
+        <dsp:cNvPr id="0" name=""/>
+        <dsp:cNvSpPr/>
+      </dsp:nvSpPr>
+      <dsp:spPr>
+        <a:xfrm>
+          <a:off x="72585" y="239743"/>
+          <a:ext cx="299445" cy="95822"/>
+        </a:xfrm>
+        <a:prstGeom prst="rect">
+          <a:avLst/>
+        </a:prstGeom>
+        <a:noFill/>
+        <a:ln w="6350" cap="flat" cmpd="sng" algn="ctr">
+          <a:noFill/>
+          <a:prstDash val="solid"/>
+          <a:miter lim="800000"/>
+        </a:ln>
+        <a:effectLst/>
+        <a:sp3d/>
+      </dsp:spPr>
+      <dsp:style>
+        <a:lnRef idx="1">
+          <a:scrgbClr r="0" g="0" b="0"/>
+        </a:lnRef>
+        <a:fillRef idx="1">
+          <a:scrgbClr r="0" g="0" b="0"/>
+        </a:fillRef>
+        <a:effectRef idx="0">
+          <a:scrgbClr r="0" g="0" b="0"/>
+        </a:effectRef>
+        <a:fontRef idx="minor"/>
+      </dsp:style>
+      <dsp:txBody>
+        <a:bodyPr spcFirstLastPara="0" vert="horz" wrap="square" lIns="3175" tIns="3175" rIns="3175" bIns="3175" numCol="1" spcCol="1270" anchor="ctr" anchorCtr="0">
+          <a:noAutofit/>
+        </a:bodyPr>
+        <a:lstStyle/>
+        <a:p>
+          <a:pPr marL="0" lvl="0" indent="0" algn="ctr" defTabSz="222250">
+            <a:lnSpc>
+              <a:spcPct val="90000"/>
+            </a:lnSpc>
+            <a:spcBef>
+              <a:spcPct val="0"/>
+            </a:spcBef>
+            <a:spcAft>
+              <a:spcPct val="35000"/>
+            </a:spcAft>
+            <a:buNone/>
+          </a:pPr>
+          <a:r>
+            <a:rPr lang="en-US" sz="500" kern="1200"/>
+            <a:t>IAkomoduar</a:t>
+          </a:r>
+        </a:p>
+      </dsp:txBody>
+      <dsp:txXfrm>
+        <a:off x="72585" y="239743"/>
         <a:ext cx="299445" cy="95822"/>
       </dsp:txXfrm>
     </dsp:sp>
@@ -10432,7 +10703,7 @@
       </dsp:nvSpPr>
       <dsp:spPr>
         <a:xfrm>
-          <a:off x="425930" y="212793"/>
+          <a:off x="342086" y="425399"/>
           <a:ext cx="149722" cy="149722"/>
         </a:xfrm>
         <a:prstGeom prst="arc">
@@ -10477,7 +10748,7 @@
       </dsp:nvSpPr>
       <dsp:spPr>
         <a:xfrm>
-          <a:off x="425930" y="212793"/>
+          <a:off x="342086" y="425399"/>
           <a:ext cx="149722" cy="149722"/>
         </a:xfrm>
         <a:prstGeom prst="arc">
@@ -10522,7 +10793,7 @@
       </dsp:nvSpPr>
       <dsp:spPr>
         <a:xfrm>
-          <a:off x="351069" y="239743"/>
+          <a:off x="267224" y="452349"/>
           <a:ext cx="299445" cy="95822"/>
         </a:xfrm>
         <a:prstGeom prst="rect">
@@ -10574,160 +10845,7 @@
         </a:p>
       </dsp:txBody>
       <dsp:txXfrm>
-        <a:off x="351069" y="239743"/>
-        <a:ext cx="299445" cy="95822"/>
-      </dsp:txXfrm>
-    </dsp:sp>
-    <dsp:sp modelId="{45FBF49E-C4DB-BC42-B6A5-BD228B77EADD}">
-      <dsp:nvSpPr>
-        <dsp:cNvPr id="0" name=""/>
-        <dsp:cNvSpPr/>
-      </dsp:nvSpPr>
-      <dsp:spPr>
-        <a:xfrm>
-          <a:off x="244766" y="425399"/>
-          <a:ext cx="149722" cy="149722"/>
-        </a:xfrm>
-        <a:prstGeom prst="arc">
-          <a:avLst>
-            <a:gd name="adj1" fmla="val 13200000"/>
-            <a:gd name="adj2" fmla="val 19200000"/>
-          </a:avLst>
-        </a:prstGeom>
-        <a:noFill/>
-        <a:ln w="6350" cap="flat" cmpd="sng" algn="ctr">
-          <a:solidFill>
-            <a:schemeClr val="accent1">
-              <a:shade val="60000"/>
-              <a:hueOff val="0"/>
-              <a:satOff val="0"/>
-              <a:lumOff val="0"/>
-              <a:alphaOff val="0"/>
-            </a:schemeClr>
-          </a:solidFill>
-          <a:prstDash val="solid"/>
-          <a:miter lim="800000"/>
-        </a:ln>
-        <a:effectLst/>
-      </dsp:spPr>
-      <dsp:style>
-        <a:lnRef idx="1">
-          <a:scrgbClr r="0" g="0" b="0"/>
-        </a:lnRef>
-        <a:fillRef idx="0">
-          <a:scrgbClr r="0" g="0" b="0"/>
-        </a:fillRef>
-        <a:effectRef idx="0">
-          <a:scrgbClr r="0" g="0" b="0"/>
-        </a:effectRef>
-        <a:fontRef idx="minor"/>
-      </dsp:style>
-    </dsp:sp>
-    <dsp:sp modelId="{4BB787D2-5C73-2A40-9B09-C9AF39B610B1}">
-      <dsp:nvSpPr>
-        <dsp:cNvPr id="0" name=""/>
-        <dsp:cNvSpPr/>
-      </dsp:nvSpPr>
-      <dsp:spPr>
-        <a:xfrm>
-          <a:off x="244766" y="425399"/>
-          <a:ext cx="149722" cy="149722"/>
-        </a:xfrm>
-        <a:prstGeom prst="arc">
-          <a:avLst>
-            <a:gd name="adj1" fmla="val 2400000"/>
-            <a:gd name="adj2" fmla="val 8400000"/>
-          </a:avLst>
-        </a:prstGeom>
-        <a:noFill/>
-        <a:ln w="6350" cap="flat" cmpd="sng" algn="ctr">
-          <a:solidFill>
-            <a:schemeClr val="accent1">
-              <a:shade val="60000"/>
-              <a:hueOff val="0"/>
-              <a:satOff val="0"/>
-              <a:lumOff val="0"/>
-              <a:alphaOff val="0"/>
-            </a:schemeClr>
-          </a:solidFill>
-          <a:prstDash val="solid"/>
-          <a:miter lim="800000"/>
-        </a:ln>
-        <a:effectLst/>
-      </dsp:spPr>
-      <dsp:style>
-        <a:lnRef idx="1">
-          <a:scrgbClr r="0" g="0" b="0"/>
-        </a:lnRef>
-        <a:fillRef idx="0">
-          <a:scrgbClr r="0" g="0" b="0"/>
-        </a:fillRef>
-        <a:effectRef idx="0">
-          <a:scrgbClr r="0" g="0" b="0"/>
-        </a:effectRef>
-        <a:fontRef idx="minor"/>
-      </dsp:style>
-    </dsp:sp>
-    <dsp:sp modelId="{5176B21D-3643-3F46-A3FF-BF45C8750FEA}">
-      <dsp:nvSpPr>
-        <dsp:cNvPr id="0" name=""/>
-        <dsp:cNvSpPr/>
-      </dsp:nvSpPr>
-      <dsp:spPr>
-        <a:xfrm>
-          <a:off x="169905" y="452349"/>
-          <a:ext cx="299445" cy="95822"/>
-        </a:xfrm>
-        <a:prstGeom prst="rect">
-          <a:avLst/>
-        </a:prstGeom>
-        <a:noFill/>
-        <a:ln w="6350" cap="flat" cmpd="sng" algn="ctr">
-          <a:noFill/>
-          <a:prstDash val="solid"/>
-          <a:miter lim="800000"/>
-        </a:ln>
-        <a:effectLst/>
-        <a:sp3d/>
-      </dsp:spPr>
-      <dsp:style>
-        <a:lnRef idx="1">
-          <a:scrgbClr r="0" g="0" b="0"/>
-        </a:lnRef>
-        <a:fillRef idx="1">
-          <a:scrgbClr r="0" g="0" b="0"/>
-        </a:fillRef>
-        <a:effectRef idx="0">
-          <a:scrgbClr r="0" g="0" b="0"/>
-        </a:effectRef>
-        <a:fontRef idx="minor"/>
-      </dsp:style>
-      <dsp:txBody>
-        <a:bodyPr spcFirstLastPara="0" vert="horz" wrap="square" lIns="3175" tIns="3175" rIns="3175" bIns="3175" numCol="1" spcCol="1270" anchor="ctr" anchorCtr="0">
-          <a:noAutofit/>
-        </a:bodyPr>
-        <a:lstStyle/>
-        <a:p>
-          <a:pPr marL="0" lvl="0" indent="0" algn="ctr" defTabSz="222250">
-            <a:lnSpc>
-              <a:spcPct val="90000"/>
-            </a:lnSpc>
-            <a:spcBef>
-              <a:spcPct val="0"/>
-            </a:spcBef>
-            <a:spcAft>
-              <a:spcPct val="35000"/>
-            </a:spcAft>
-            <a:buNone/>
-          </a:pPr>
-          <a:r>
-            <a:rPr lang="en-US" sz="500" kern="1200"/>
-            <a:t>IAkomoduar</a:t>
-          </a:r>
-        </a:p>
-      </dsp:txBody>
-      <dsp:txXfrm>
-        <a:off x="169905" y="452349"/>
+        <a:off x="267224" y="452349"/>
         <a:ext cx="299445" cy="95822"/>
       </dsp:txXfrm>
     </dsp:sp>
@@ -10743,14 +10861,14 @@
       <dsp:cNvGrpSpPr/>
     </dsp:nvGrpSpPr>
     <dsp:grpSpPr/>
-    <dsp:sp modelId="{0F74141B-87CA-5443-B4BF-77B9C8FD60F8}">
+    <dsp:sp modelId="{A50BD154-61D8-2343-B40C-5760CEE87C65}">
       <dsp:nvSpPr>
         <dsp:cNvPr id="0" name=""/>
         <dsp:cNvSpPr/>
       </dsp:nvSpPr>
       <dsp:spPr>
         <a:xfrm>
-          <a:off x="182088" y="867642"/>
+          <a:off x="182088" y="738585"/>
           <a:ext cx="167228" cy="109062"/>
         </a:xfrm>
         <a:custGeom>
@@ -10802,62 +10920,6 @@
         <a:fontRef idx="minor"/>
       </dsp:style>
     </dsp:sp>
-    <dsp:sp modelId="{A50BD154-61D8-2343-B40C-5760CEE87C65}">
-      <dsp:nvSpPr>
-        <dsp:cNvPr id="0" name=""/>
-        <dsp:cNvSpPr/>
-      </dsp:nvSpPr>
-      <dsp:spPr>
-        <a:xfrm>
-          <a:off x="136368" y="563808"/>
-          <a:ext cx="91440" cy="91440"/>
-        </a:xfrm>
-        <a:custGeom>
-          <a:avLst/>
-          <a:gdLst/>
-          <a:ahLst/>
-          <a:cxnLst/>
-          <a:rect l="0" t="0" r="0" b="0"/>
-          <a:pathLst>
-            <a:path>
-              <a:moveTo>
-                <a:pt x="45720" y="45720"/>
-              </a:moveTo>
-              <a:lnTo>
-                <a:pt x="45720" y="122063"/>
-              </a:lnTo>
-            </a:path>
-          </a:pathLst>
-        </a:custGeom>
-        <a:noFill/>
-        <a:ln w="6350" cap="flat" cmpd="sng" algn="ctr">
-          <a:solidFill>
-            <a:schemeClr val="accent1">
-              <a:shade val="80000"/>
-              <a:hueOff val="0"/>
-              <a:satOff val="0"/>
-              <a:lumOff val="0"/>
-              <a:alphaOff val="0"/>
-            </a:schemeClr>
-          </a:solidFill>
-          <a:prstDash val="solid"/>
-          <a:miter lim="800000"/>
-        </a:ln>
-        <a:effectLst/>
-      </dsp:spPr>
-      <dsp:style>
-        <a:lnRef idx="1">
-          <a:scrgbClr r="0" g="0" b="0"/>
-        </a:lnRef>
-        <a:fillRef idx="0">
-          <a:scrgbClr r="0" g="0" b="0"/>
-        </a:fillRef>
-        <a:effectRef idx="0">
-          <a:scrgbClr r="0" g="0" b="0"/>
-        </a:effectRef>
-        <a:fontRef idx="minor"/>
-      </dsp:style>
-    </dsp:sp>
     <dsp:sp modelId="{31C81085-C453-A948-8A94-6EF5857CF891}">
       <dsp:nvSpPr>
         <dsp:cNvPr id="0" name=""/>
@@ -10865,7 +10927,7 @@
       </dsp:nvSpPr>
       <dsp:spPr>
         <a:xfrm>
-          <a:off x="251160" y="351414"/>
+          <a:off x="251160" y="480471"/>
           <a:ext cx="387170" cy="109062"/>
         </a:xfrm>
         <a:custGeom>
@@ -10924,7 +10986,7 @@
       </dsp:nvSpPr>
       <dsp:spPr>
         <a:xfrm>
-          <a:off x="547446" y="169644"/>
+          <a:off x="547446" y="298701"/>
           <a:ext cx="181770" cy="181770"/>
         </a:xfrm>
         <a:prstGeom prst="arc">
@@ -10969,7 +11031,7 @@
       </dsp:nvSpPr>
       <dsp:spPr>
         <a:xfrm>
-          <a:off x="547446" y="169644"/>
+          <a:off x="547446" y="298701"/>
           <a:ext cx="181770" cy="181770"/>
         </a:xfrm>
         <a:prstGeom prst="arc">
@@ -11014,7 +11076,7 @@
       </dsp:nvSpPr>
       <dsp:spPr>
         <a:xfrm>
-          <a:off x="456561" y="202362"/>
+          <a:off x="456561" y="331419"/>
           <a:ext cx="363540" cy="116332"/>
         </a:xfrm>
         <a:prstGeom prst="rect">
@@ -11066,7 +11128,7 @@
         </a:p>
       </dsp:txBody>
       <dsp:txXfrm>
-        <a:off x="456561" y="202362"/>
+        <a:off x="456561" y="331419"/>
         <a:ext cx="363540" cy="116332"/>
       </dsp:txXfrm>
     </dsp:sp>
@@ -11077,7 +11139,7 @@
       </dsp:nvSpPr>
       <dsp:spPr>
         <a:xfrm>
-          <a:off x="91203" y="427757"/>
+          <a:off x="91203" y="556814"/>
           <a:ext cx="181770" cy="181770"/>
         </a:xfrm>
         <a:prstGeom prst="arc">
@@ -11122,7 +11184,7 @@
       </dsp:nvSpPr>
       <dsp:spPr>
         <a:xfrm>
-          <a:off x="91203" y="427757"/>
+          <a:off x="91203" y="556814"/>
           <a:ext cx="181770" cy="181770"/>
         </a:xfrm>
         <a:prstGeom prst="arc">
@@ -11167,7 +11229,7 @@
       </dsp:nvSpPr>
       <dsp:spPr>
         <a:xfrm>
-          <a:off x="317" y="460476"/>
+          <a:off x="317" y="589533"/>
           <a:ext cx="363540" cy="116332"/>
         </a:xfrm>
         <a:prstGeom prst="rect">
@@ -11219,7 +11281,7 @@
         </a:p>
       </dsp:txBody>
       <dsp:txXfrm>
-        <a:off x="317" y="460476"/>
+        <a:off x="317" y="589533"/>
         <a:ext cx="363540" cy="116332"/>
       </dsp:txXfrm>
     </dsp:sp>
@@ -11230,7 +11292,7 @@
       </dsp:nvSpPr>
       <dsp:spPr>
         <a:xfrm>
-          <a:off x="91203" y="685871"/>
+          <a:off x="327504" y="814928"/>
           <a:ext cx="181770" cy="181770"/>
         </a:xfrm>
         <a:prstGeom prst="arc">
@@ -11275,7 +11337,7 @@
       </dsp:nvSpPr>
       <dsp:spPr>
         <a:xfrm>
-          <a:off x="91203" y="685871"/>
+          <a:off x="327504" y="814928"/>
           <a:ext cx="181770" cy="181770"/>
         </a:xfrm>
         <a:prstGeom prst="arc">
@@ -11320,7 +11382,7 @@
       </dsp:nvSpPr>
       <dsp:spPr>
         <a:xfrm>
-          <a:off x="317" y="718590"/>
+          <a:off x="236619" y="847647"/>
           <a:ext cx="363540" cy="116332"/>
         </a:xfrm>
         <a:prstGeom prst="rect">
@@ -11372,160 +11434,7 @@
         </a:p>
       </dsp:txBody>
       <dsp:txXfrm>
-        <a:off x="317" y="718590"/>
-        <a:ext cx="363540" cy="116332"/>
-      </dsp:txXfrm>
-    </dsp:sp>
-    <dsp:sp modelId="{99331743-C34A-A140-BEE7-6C88B0992D59}">
-      <dsp:nvSpPr>
-        <dsp:cNvPr id="0" name=""/>
-        <dsp:cNvSpPr/>
-      </dsp:nvSpPr>
-      <dsp:spPr>
-        <a:xfrm>
-          <a:off x="327504" y="943985"/>
-          <a:ext cx="181770" cy="181770"/>
-        </a:xfrm>
-        <a:prstGeom prst="arc">
-          <a:avLst>
-            <a:gd name="adj1" fmla="val 13200000"/>
-            <a:gd name="adj2" fmla="val 19200000"/>
-          </a:avLst>
-        </a:prstGeom>
-        <a:noFill/>
-        <a:ln w="6350" cap="flat" cmpd="sng" algn="ctr">
-          <a:solidFill>
-            <a:schemeClr val="accent1">
-              <a:shade val="60000"/>
-              <a:hueOff val="0"/>
-              <a:satOff val="0"/>
-              <a:lumOff val="0"/>
-              <a:alphaOff val="0"/>
-            </a:schemeClr>
-          </a:solidFill>
-          <a:prstDash val="solid"/>
-          <a:miter lim="800000"/>
-        </a:ln>
-        <a:effectLst/>
-      </dsp:spPr>
-      <dsp:style>
-        <a:lnRef idx="1">
-          <a:scrgbClr r="0" g="0" b="0"/>
-        </a:lnRef>
-        <a:fillRef idx="0">
-          <a:scrgbClr r="0" g="0" b="0"/>
-        </a:fillRef>
-        <a:effectRef idx="0">
-          <a:scrgbClr r="0" g="0" b="0"/>
-        </a:effectRef>
-        <a:fontRef idx="minor"/>
-      </dsp:style>
-    </dsp:sp>
-    <dsp:sp modelId="{927702D3-1085-6644-AE79-6FC00D60EE6D}">
-      <dsp:nvSpPr>
-        <dsp:cNvPr id="0" name=""/>
-        <dsp:cNvSpPr/>
-      </dsp:nvSpPr>
-      <dsp:spPr>
-        <a:xfrm>
-          <a:off x="327504" y="943985"/>
-          <a:ext cx="181770" cy="181770"/>
-        </a:xfrm>
-        <a:prstGeom prst="arc">
-          <a:avLst>
-            <a:gd name="adj1" fmla="val 2400000"/>
-            <a:gd name="adj2" fmla="val 8400000"/>
-          </a:avLst>
-        </a:prstGeom>
-        <a:noFill/>
-        <a:ln w="6350" cap="flat" cmpd="sng" algn="ctr">
-          <a:solidFill>
-            <a:schemeClr val="accent1">
-              <a:shade val="60000"/>
-              <a:hueOff val="0"/>
-              <a:satOff val="0"/>
-              <a:lumOff val="0"/>
-              <a:alphaOff val="0"/>
-            </a:schemeClr>
-          </a:solidFill>
-          <a:prstDash val="solid"/>
-          <a:miter lim="800000"/>
-        </a:ln>
-        <a:effectLst/>
-      </dsp:spPr>
-      <dsp:style>
-        <a:lnRef idx="1">
-          <a:scrgbClr r="0" g="0" b="0"/>
-        </a:lnRef>
-        <a:fillRef idx="0">
-          <a:scrgbClr r="0" g="0" b="0"/>
-        </a:fillRef>
-        <a:effectRef idx="0">
-          <a:scrgbClr r="0" g="0" b="0"/>
-        </a:effectRef>
-        <a:fontRef idx="minor"/>
-      </dsp:style>
-    </dsp:sp>
-    <dsp:sp modelId="{8D065F5E-C898-7640-BAB6-F36438967AB3}">
-      <dsp:nvSpPr>
-        <dsp:cNvPr id="0" name=""/>
-        <dsp:cNvSpPr/>
-      </dsp:nvSpPr>
-      <dsp:spPr>
-        <a:xfrm>
-          <a:off x="236619" y="976704"/>
-          <a:ext cx="363540" cy="116332"/>
-        </a:xfrm>
-        <a:prstGeom prst="rect">
-          <a:avLst/>
-        </a:prstGeom>
-        <a:noFill/>
-        <a:ln w="6350" cap="flat" cmpd="sng" algn="ctr">
-          <a:noFill/>
-          <a:prstDash val="solid"/>
-          <a:miter lim="800000"/>
-        </a:ln>
-        <a:effectLst/>
-        <a:sp3d/>
-      </dsp:spPr>
-      <dsp:style>
-        <a:lnRef idx="1">
-          <a:scrgbClr r="0" g="0" b="0"/>
-        </a:lnRef>
-        <a:fillRef idx="1">
-          <a:scrgbClr r="0" g="0" b="0"/>
-        </a:fillRef>
-        <a:effectRef idx="0">
-          <a:scrgbClr r="0" g="0" b="0"/>
-        </a:effectRef>
-        <a:fontRef idx="minor"/>
-      </dsp:style>
-      <dsp:txBody>
-        <a:bodyPr spcFirstLastPara="0" vert="horz" wrap="square" lIns="4445" tIns="4445" rIns="4445" bIns="4445" numCol="1" spcCol="1270" anchor="ctr" anchorCtr="0">
-          <a:noAutofit/>
-        </a:bodyPr>
-        <a:lstStyle/>
-        <a:p>
-          <a:pPr marL="0" lvl="0" indent="0" algn="ctr" defTabSz="311150">
-            <a:lnSpc>
-              <a:spcPct val="90000"/>
-            </a:lnSpc>
-            <a:spcBef>
-              <a:spcPct val="0"/>
-            </a:spcBef>
-            <a:spcAft>
-              <a:spcPct val="35000"/>
-            </a:spcAft>
-            <a:buNone/>
-          </a:pPr>
-          <a:r>
-            <a:rPr lang="en-US" sz="700" kern="1200"/>
-            <a:t>Dite</a:t>
-          </a:r>
-        </a:p>
-      </dsp:txBody>
-      <dsp:txXfrm>
-        <a:off x="236619" y="976704"/>
+        <a:off x="236619" y="847647"/>
         <a:ext cx="363540" cy="116332"/>
       </dsp:txXfrm>
     </dsp:sp>

</xml_diff>